<commit_message>
Update CIS Documentaion Task 1.docx
</commit_message>
<xml_diff>
--- a/CIS Documentaion Task 1.docx
+++ b/CIS Documentaion Task 1.docx
@@ -1402,7 +1402,13 @@
               <w:rPr>
                 <w:rFonts w:ascii="Times New Roman" w:eastAsia="Times New Roman" w:hAnsi="Times New Roman" w:cs="Times New Roman"/>
               </w:rPr>
-              <w:t xml:space="preserve"> February 1</w:t>
+              <w:t xml:space="preserve"> February </w:t>
+            </w:r>
+            <w:r>
+              <w:rPr>
+                <w:rFonts w:ascii="Times New Roman" w:eastAsia="Times New Roman" w:hAnsi="Times New Roman" w:cs="Times New Roman"/>
+              </w:rPr>
+              <w:t>8</w:t>
             </w:r>
             <w:r>
               <w:rPr>
@@ -2240,6 +2246,7 @@
       <w:r>
         <w:rPr>
           <w:b/>
+          <w:sz w:val="24"/>
           <w:lang w:val="en-ID"/>
         </w:rPr>
         <w:t>Project Schedule</w:t>
@@ -11739,12 +11746,14 @@
       <w:pPr>
         <w:rPr>
           <w:b/>
+          <w:sz w:val="24"/>
           <w:lang w:val="en-ID"/>
         </w:rPr>
       </w:pPr>
       <w:r>
         <w:rPr>
           <w:b/>
+          <w:sz w:val="24"/>
           <w:lang w:val="en-ID"/>
         </w:rPr>
         <w:t>Work Breakdown Structure</w:t>
@@ -12927,12 +12936,14 @@
       <w:pPr>
         <w:rPr>
           <w:b/>
+          <w:sz w:val="24"/>
           <w:lang w:val="en-ID"/>
         </w:rPr>
       </w:pPr>
       <w:r>
         <w:rPr>
           <w:b/>
+          <w:sz w:val="24"/>
           <w:lang w:val="en-ID"/>
         </w:rPr>
         <w:lastRenderedPageBreak/>
@@ -13646,7 +13657,7 @@
               <w:rPr>
                 <w:rFonts w:ascii="Times New Roman" w:hAnsi="Times New Roman" w:cs="Times New Roman"/>
               </w:rPr>
-              <w:t xml:space="preserve"> 28, 2019</w:t>
+              <w:t xml:space="preserve"> 28, 2021</w:t>
             </w:r>
           </w:p>
         </w:tc>
@@ -13664,12 +13675,14 @@
       <w:pPr>
         <w:rPr>
           <w:b/>
+          <w:sz w:val="24"/>
           <w:lang w:val="en-ID"/>
         </w:rPr>
       </w:pPr>
       <w:r>
         <w:rPr>
           <w:b/>
+          <w:sz w:val="24"/>
           <w:lang w:val="en-ID"/>
         </w:rPr>
         <w:t>Baselines Gantt Charts</w:t>
@@ -13884,19 +13897,19 @@
           </wp:inline>
         </w:drawing>
       </w:r>
-      <w:bookmarkStart w:id="0" w:name="_GoBack"/>
-      <w:bookmarkEnd w:id="0"/>
     </w:p>
     <w:p>
       <w:pPr>
         <w:rPr>
           <w:b/>
+          <w:sz w:val="24"/>
           <w:lang w:val="en-ID"/>
         </w:rPr>
       </w:pPr>
       <w:r>
         <w:rPr>
           <w:b/>
+          <w:sz w:val="24"/>
           <w:lang w:val="en-ID"/>
         </w:rPr>
         <w:t>Technical Description of the Proposed System</w:t>
@@ -14042,28 +14055,42 @@
     </w:p>
     <w:p>
       <w:pPr>
+        <w:pStyle w:val="ListParagraph"/>
+        <w:numPr>
+          <w:ilvl w:val="1"/>
+          <w:numId w:val="13"/>
+        </w:numPr>
         <w:rPr>
           <w:lang w:val="en-ID"/>
         </w:rPr>
       </w:pPr>
       <w:r>
         <w:rPr>
-          <w:b/>
           <w:lang w:val="en-ID"/>
         </w:rPr>
-        <w:tab/>
-      </w:r>
-      <w:r>
-        <w:rPr>
-          <w:lang w:val="en-ID"/>
-        </w:rPr>
-        <w:t>Asasasa</w:t>
+        <w:t>Google Chrome</w:t>
       </w:r>
     </w:p>
     <w:p>
       <w:pPr>
-        <w:rPr>
-          <w:b/>
+        <w:pStyle w:val="ListParagraph"/>
+        <w:ind w:left="1440"/>
+        <w:rPr>
+          <w:lang w:val="en-ID"/>
+        </w:rPr>
+      </w:pPr>
+      <w:r>
+        <w:rPr>
+          <w:lang w:val="en-ID"/>
+        </w:rPr>
+        <w:t xml:space="preserve">We use Google Chrome for demonstrate the Website Application because Google Chrome are the Web Browser that most used by the most people. </w:t>
+      </w:r>
+      <w:bookmarkStart w:id="0" w:name="_GoBack"/>
+    </w:p>
+    <w:bookmarkEnd w:id="0"/>
+    <w:p>
+      <w:pPr>
+        <w:rPr>
           <w:lang w:val="en-ID"/>
         </w:rPr>
       </w:pPr>
@@ -14083,31 +14110,55 @@
     </w:p>
     <w:p>
       <w:pPr>
-        <w:rPr>
-          <w:lang w:val="en-ID"/>
-        </w:rPr>
-      </w:pPr>
-      <w:r>
+        <w:pStyle w:val="ListParagraph"/>
+        <w:numPr>
+          <w:ilvl w:val="0"/>
+          <w:numId w:val="14"/>
+        </w:numPr>
+        <w:ind w:left="1418"/>
         <w:rPr>
           <w:b/>
           <w:lang w:val="en-ID"/>
         </w:rPr>
-        <w:tab/>
-      </w:r>
+      </w:pPr>
       <w:r>
         <w:rPr>
           <w:lang w:val="en-ID"/>
         </w:rPr>
-        <w:t>Asasasas</w:t>
+        <w:t>Laptop</w:t>
       </w:r>
     </w:p>
     <w:p>
       <w:pPr>
+        <w:pStyle w:val="ListParagraph"/>
+        <w:ind w:left="1418"/>
         <w:rPr>
           <w:b/>
           <w:lang w:val="en-ID"/>
         </w:rPr>
-      </w:pPr>
+        <w:sectPr>
+          <w:footerReference w:type="default" r:id="rId15"/>
+          <w:footerReference w:type="first" r:id="rId16"/>
+          <w:pgSz w:w="12240" w:h="15840"/>
+          <w:pgMar w:top="1440" w:right="1440" w:bottom="1440" w:left="1440" w:header="708" w:footer="708" w:gutter="0"/>
+          <w:pgNumType w:start="2"/>
+          <w:cols w:space="708"/>
+          <w:titlePg/>
+          <w:docGrid w:linePitch="360"/>
+        </w:sectPr>
+      </w:pPr>
+      <w:r>
+        <w:rPr>
+          <w:lang w:val="en-ID"/>
+        </w:rPr>
+        <w:t xml:space="preserve">We use laptops for testing Website Applications. Just standard laptop that have standard specifications because we want this Website Application can run smoothly.  </w:t>
+      </w:r>
+      <w:r>
+        <w:rPr>
+          <w:lang w:val="en-ID"/>
+        </w:rPr>
+        <w:t xml:space="preserve">  </w:t>
+      </w:r>
     </w:p>
     <w:p>
       <w:pPr>
@@ -14116,30 +14167,2213 @@
           <w:lang w:val="en-ID"/>
         </w:rPr>
       </w:pPr>
-    </w:p>
-    <w:p>
-      <w:pPr>
+      <w:r>
         <w:rPr>
           <w:b/>
           <w:lang w:val="en-ID"/>
         </w:rPr>
-      </w:pPr>
-    </w:p>
-    <w:p>
-      <w:pPr>
-        <w:rPr>
-          <w:b/>
-          <w:lang w:val="en-ID"/>
-        </w:rPr>
-      </w:pPr>
-      <w:r>
-        <w:rPr>
-          <w:b/>
-          <w:lang w:val="en-ID"/>
-        </w:rPr>
+        <w:lastRenderedPageBreak/>
         <w:t>Risk Management Plan</w:t>
       </w:r>
     </w:p>
+    <w:tbl>
+      <w:tblPr>
+        <w:tblStyle w:val="TableGrid"/>
+        <w:tblW w:w="15479" w:type="dxa"/>
+        <w:jc w:val="center"/>
+        <w:tblLayout w:type="fixed"/>
+        <w:tblLook w:val="04A0" w:firstRow="1" w:lastRow="0" w:firstColumn="1" w:lastColumn="0" w:noHBand="0" w:noVBand="1"/>
+      </w:tblPr>
+      <w:tblGrid>
+        <w:gridCol w:w="554"/>
+        <w:gridCol w:w="829"/>
+        <w:gridCol w:w="1520"/>
+        <w:gridCol w:w="1935"/>
+        <w:gridCol w:w="1244"/>
+        <w:gridCol w:w="1657"/>
+        <w:gridCol w:w="1521"/>
+        <w:gridCol w:w="1381"/>
+        <w:gridCol w:w="1073"/>
+        <w:gridCol w:w="829"/>
+        <w:gridCol w:w="1106"/>
+        <w:gridCol w:w="1830"/>
+      </w:tblGrid>
+      <w:tr>
+        <w:trPr>
+          <w:trHeight w:val="890"/>
+          <w:jc w:val="center"/>
+        </w:trPr>
+        <w:tc>
+          <w:tcPr>
+            <w:tcW w:w="554" w:type="dxa"/>
+            <w:tcBorders>
+              <w:top w:val="single" w:sz="4" w:space="0" w:color="auto"/>
+              <w:left w:val="single" w:sz="4" w:space="0" w:color="auto"/>
+              <w:bottom w:val="single" w:sz="4" w:space="0" w:color="auto"/>
+              <w:right w:val="single" w:sz="4" w:space="0" w:color="auto"/>
+            </w:tcBorders>
+            <w:hideMark/>
+          </w:tcPr>
+          <w:p>
+            <w:pPr>
+              <w:spacing w:line="360" w:lineRule="auto"/>
+              <w:jc w:val="center"/>
+              <w:rPr>
+                <w:rFonts w:ascii="Times New Roman" w:hAnsi="Times New Roman" w:cs="Times New Roman"/>
+                <w:b/>
+              </w:rPr>
+            </w:pPr>
+            <w:r>
+              <w:rPr>
+                <w:rFonts w:ascii="Times New Roman" w:hAnsi="Times New Roman" w:cs="Times New Roman"/>
+                <w:b/>
+              </w:rPr>
+              <w:t>No</w:t>
+            </w:r>
+          </w:p>
+        </w:tc>
+        <w:tc>
+          <w:tcPr>
+            <w:tcW w:w="829" w:type="dxa"/>
+            <w:tcBorders>
+              <w:top w:val="single" w:sz="4" w:space="0" w:color="auto"/>
+              <w:left w:val="single" w:sz="4" w:space="0" w:color="auto"/>
+              <w:bottom w:val="single" w:sz="4" w:space="0" w:color="auto"/>
+              <w:right w:val="single" w:sz="4" w:space="0" w:color="auto"/>
+            </w:tcBorders>
+            <w:hideMark/>
+          </w:tcPr>
+          <w:p>
+            <w:pPr>
+              <w:spacing w:line="360" w:lineRule="auto"/>
+              <w:jc w:val="center"/>
+              <w:rPr>
+                <w:rFonts w:ascii="Times New Roman" w:hAnsi="Times New Roman" w:cs="Times New Roman"/>
+                <w:b/>
+              </w:rPr>
+            </w:pPr>
+            <w:r>
+              <w:rPr>
+                <w:rFonts w:ascii="Times New Roman" w:hAnsi="Times New Roman" w:cs="Times New Roman"/>
+                <w:b/>
+              </w:rPr>
+              <w:t>Rank</w:t>
+            </w:r>
+          </w:p>
+        </w:tc>
+        <w:tc>
+          <w:tcPr>
+            <w:tcW w:w="1520" w:type="dxa"/>
+            <w:tcBorders>
+              <w:top w:val="single" w:sz="4" w:space="0" w:color="auto"/>
+              <w:left w:val="single" w:sz="4" w:space="0" w:color="auto"/>
+              <w:bottom w:val="single" w:sz="4" w:space="0" w:color="auto"/>
+              <w:right w:val="single" w:sz="4" w:space="0" w:color="auto"/>
+            </w:tcBorders>
+            <w:hideMark/>
+          </w:tcPr>
+          <w:p>
+            <w:pPr>
+              <w:spacing w:line="360" w:lineRule="auto"/>
+              <w:jc w:val="center"/>
+              <w:rPr>
+                <w:rFonts w:ascii="Times New Roman" w:hAnsi="Times New Roman" w:cs="Times New Roman"/>
+                <w:b/>
+              </w:rPr>
+            </w:pPr>
+            <w:r>
+              <w:rPr>
+                <w:rFonts w:ascii="Times New Roman" w:hAnsi="Times New Roman" w:cs="Times New Roman"/>
+                <w:b/>
+              </w:rPr>
+              <w:t>Risk</w:t>
+            </w:r>
+          </w:p>
+        </w:tc>
+        <w:tc>
+          <w:tcPr>
+            <w:tcW w:w="1935" w:type="dxa"/>
+            <w:tcBorders>
+              <w:top w:val="single" w:sz="4" w:space="0" w:color="auto"/>
+              <w:left w:val="single" w:sz="4" w:space="0" w:color="auto"/>
+              <w:bottom w:val="single" w:sz="4" w:space="0" w:color="auto"/>
+              <w:right w:val="single" w:sz="4" w:space="0" w:color="auto"/>
+            </w:tcBorders>
+            <w:hideMark/>
+          </w:tcPr>
+          <w:p>
+            <w:pPr>
+              <w:spacing w:line="360" w:lineRule="auto"/>
+              <w:jc w:val="center"/>
+              <w:rPr>
+                <w:rFonts w:ascii="Times New Roman" w:hAnsi="Times New Roman" w:cs="Times New Roman"/>
+                <w:b/>
+              </w:rPr>
+            </w:pPr>
+            <w:r>
+              <w:rPr>
+                <w:rFonts w:ascii="Times New Roman" w:hAnsi="Times New Roman" w:cs="Times New Roman"/>
+                <w:b/>
+              </w:rPr>
+              <w:t>Description</w:t>
+            </w:r>
+          </w:p>
+        </w:tc>
+        <w:tc>
+          <w:tcPr>
+            <w:tcW w:w="1244" w:type="dxa"/>
+            <w:tcBorders>
+              <w:top w:val="single" w:sz="4" w:space="0" w:color="auto"/>
+              <w:left w:val="single" w:sz="4" w:space="0" w:color="auto"/>
+              <w:bottom w:val="single" w:sz="4" w:space="0" w:color="auto"/>
+              <w:right w:val="single" w:sz="4" w:space="0" w:color="auto"/>
+            </w:tcBorders>
+            <w:hideMark/>
+          </w:tcPr>
+          <w:p>
+            <w:pPr>
+              <w:spacing w:line="360" w:lineRule="auto"/>
+              <w:jc w:val="center"/>
+              <w:rPr>
+                <w:rFonts w:ascii="Times New Roman" w:hAnsi="Times New Roman" w:cs="Times New Roman"/>
+                <w:b/>
+              </w:rPr>
+            </w:pPr>
+            <w:r>
+              <w:rPr>
+                <w:rFonts w:ascii="Times New Roman" w:hAnsi="Times New Roman" w:cs="Times New Roman"/>
+                <w:b/>
+              </w:rPr>
+              <w:t>Category</w:t>
+            </w:r>
+          </w:p>
+        </w:tc>
+        <w:tc>
+          <w:tcPr>
+            <w:tcW w:w="1657" w:type="dxa"/>
+            <w:tcBorders>
+              <w:top w:val="single" w:sz="4" w:space="0" w:color="auto"/>
+              <w:left w:val="single" w:sz="4" w:space="0" w:color="auto"/>
+              <w:bottom w:val="single" w:sz="4" w:space="0" w:color="auto"/>
+              <w:right w:val="single" w:sz="4" w:space="0" w:color="auto"/>
+            </w:tcBorders>
+            <w:hideMark/>
+          </w:tcPr>
+          <w:p>
+            <w:pPr>
+              <w:spacing w:line="360" w:lineRule="auto"/>
+              <w:jc w:val="center"/>
+              <w:rPr>
+                <w:rFonts w:ascii="Times New Roman" w:hAnsi="Times New Roman" w:cs="Times New Roman"/>
+                <w:b/>
+              </w:rPr>
+            </w:pPr>
+            <w:r>
+              <w:rPr>
+                <w:rFonts w:ascii="Times New Roman" w:hAnsi="Times New Roman" w:cs="Times New Roman"/>
+                <w:b/>
+              </w:rPr>
+              <w:t xml:space="preserve">Root </w:t>
+            </w:r>
+          </w:p>
+          <w:p>
+            <w:pPr>
+              <w:spacing w:line="360" w:lineRule="auto"/>
+              <w:jc w:val="center"/>
+              <w:rPr>
+                <w:rFonts w:ascii="Times New Roman" w:hAnsi="Times New Roman" w:cs="Times New Roman"/>
+                <w:b/>
+              </w:rPr>
+            </w:pPr>
+            <w:r>
+              <w:rPr>
+                <w:rFonts w:ascii="Times New Roman" w:hAnsi="Times New Roman" w:cs="Times New Roman"/>
+                <w:b/>
+              </w:rPr>
+              <w:t>Cause</w:t>
+            </w:r>
+          </w:p>
+        </w:tc>
+        <w:tc>
+          <w:tcPr>
+            <w:tcW w:w="1521" w:type="dxa"/>
+            <w:tcBorders>
+              <w:top w:val="single" w:sz="4" w:space="0" w:color="auto"/>
+              <w:left w:val="single" w:sz="4" w:space="0" w:color="auto"/>
+              <w:bottom w:val="single" w:sz="4" w:space="0" w:color="auto"/>
+              <w:right w:val="single" w:sz="4" w:space="0" w:color="auto"/>
+            </w:tcBorders>
+            <w:hideMark/>
+          </w:tcPr>
+          <w:p>
+            <w:pPr>
+              <w:spacing w:line="360" w:lineRule="auto"/>
+              <w:jc w:val="center"/>
+              <w:rPr>
+                <w:rFonts w:ascii="Times New Roman" w:hAnsi="Times New Roman" w:cs="Times New Roman"/>
+                <w:b/>
+              </w:rPr>
+            </w:pPr>
+            <w:r>
+              <w:rPr>
+                <w:rFonts w:ascii="Times New Roman" w:hAnsi="Times New Roman" w:cs="Times New Roman"/>
+                <w:b/>
+              </w:rPr>
+              <w:t>Triggers</w:t>
+            </w:r>
+          </w:p>
+        </w:tc>
+        <w:tc>
+          <w:tcPr>
+            <w:tcW w:w="1381" w:type="dxa"/>
+            <w:tcBorders>
+              <w:top w:val="single" w:sz="4" w:space="0" w:color="auto"/>
+              <w:left w:val="single" w:sz="4" w:space="0" w:color="auto"/>
+              <w:bottom w:val="single" w:sz="4" w:space="0" w:color="auto"/>
+              <w:right w:val="single" w:sz="4" w:space="0" w:color="auto"/>
+            </w:tcBorders>
+            <w:hideMark/>
+          </w:tcPr>
+          <w:p>
+            <w:pPr>
+              <w:spacing w:line="360" w:lineRule="auto"/>
+              <w:jc w:val="center"/>
+              <w:rPr>
+                <w:rFonts w:ascii="Times New Roman" w:hAnsi="Times New Roman" w:cs="Times New Roman"/>
+                <w:b/>
+              </w:rPr>
+            </w:pPr>
+            <w:r>
+              <w:rPr>
+                <w:rFonts w:ascii="Times New Roman" w:hAnsi="Times New Roman" w:cs="Times New Roman"/>
+                <w:b/>
+              </w:rPr>
+              <w:t xml:space="preserve">Potential </w:t>
+            </w:r>
+          </w:p>
+          <w:p>
+            <w:pPr>
+              <w:spacing w:line="360" w:lineRule="auto"/>
+              <w:jc w:val="center"/>
+              <w:rPr>
+                <w:rFonts w:ascii="Times New Roman" w:hAnsi="Times New Roman" w:cs="Times New Roman"/>
+                <w:b/>
+              </w:rPr>
+            </w:pPr>
+            <w:r>
+              <w:rPr>
+                <w:rFonts w:ascii="Times New Roman" w:hAnsi="Times New Roman" w:cs="Times New Roman"/>
+                <w:b/>
+              </w:rPr>
+              <w:t>Responses</w:t>
+            </w:r>
+          </w:p>
+        </w:tc>
+        <w:tc>
+          <w:tcPr>
+            <w:tcW w:w="1073" w:type="dxa"/>
+            <w:tcBorders>
+              <w:top w:val="single" w:sz="4" w:space="0" w:color="auto"/>
+              <w:left w:val="single" w:sz="4" w:space="0" w:color="auto"/>
+              <w:bottom w:val="single" w:sz="4" w:space="0" w:color="auto"/>
+              <w:right w:val="single" w:sz="4" w:space="0" w:color="auto"/>
+            </w:tcBorders>
+            <w:hideMark/>
+          </w:tcPr>
+          <w:p>
+            <w:pPr>
+              <w:spacing w:line="360" w:lineRule="auto"/>
+              <w:jc w:val="center"/>
+              <w:rPr>
+                <w:rFonts w:ascii="Times New Roman" w:hAnsi="Times New Roman" w:cs="Times New Roman"/>
+                <w:b/>
+              </w:rPr>
+            </w:pPr>
+            <w:r>
+              <w:rPr>
+                <w:rFonts w:ascii="Times New Roman" w:hAnsi="Times New Roman" w:cs="Times New Roman"/>
+                <w:b/>
+              </w:rPr>
+              <w:t>Risk Owner</w:t>
+            </w:r>
+          </w:p>
+        </w:tc>
+        <w:tc>
+          <w:tcPr>
+            <w:tcW w:w="829" w:type="dxa"/>
+            <w:tcBorders>
+              <w:top w:val="single" w:sz="4" w:space="0" w:color="auto"/>
+              <w:left w:val="single" w:sz="4" w:space="0" w:color="auto"/>
+              <w:bottom w:val="single" w:sz="4" w:space="0" w:color="auto"/>
+              <w:right w:val="single" w:sz="4" w:space="0" w:color="auto"/>
+            </w:tcBorders>
+            <w:hideMark/>
+          </w:tcPr>
+          <w:p>
+            <w:pPr>
+              <w:spacing w:line="360" w:lineRule="auto"/>
+              <w:jc w:val="center"/>
+              <w:rPr>
+                <w:rFonts w:ascii="Times New Roman" w:hAnsi="Times New Roman" w:cs="Times New Roman"/>
+                <w:b/>
+              </w:rPr>
+            </w:pPr>
+            <w:r>
+              <w:rPr>
+                <w:rFonts w:ascii="Times New Roman" w:hAnsi="Times New Roman" w:cs="Times New Roman"/>
+                <w:b/>
+              </w:rPr>
+              <w:t xml:space="preserve">Probability </w:t>
+            </w:r>
+          </w:p>
+        </w:tc>
+        <w:tc>
+          <w:tcPr>
+            <w:tcW w:w="1106" w:type="dxa"/>
+            <w:tcBorders>
+              <w:top w:val="single" w:sz="4" w:space="0" w:color="auto"/>
+              <w:left w:val="single" w:sz="4" w:space="0" w:color="auto"/>
+              <w:bottom w:val="single" w:sz="4" w:space="0" w:color="auto"/>
+              <w:right w:val="single" w:sz="4" w:space="0" w:color="auto"/>
+            </w:tcBorders>
+            <w:hideMark/>
+          </w:tcPr>
+          <w:p>
+            <w:pPr>
+              <w:spacing w:line="360" w:lineRule="auto"/>
+              <w:jc w:val="center"/>
+              <w:rPr>
+                <w:rFonts w:ascii="Times New Roman" w:hAnsi="Times New Roman" w:cs="Times New Roman"/>
+                <w:b/>
+              </w:rPr>
+            </w:pPr>
+            <w:r>
+              <w:rPr>
+                <w:rFonts w:ascii="Times New Roman" w:hAnsi="Times New Roman" w:cs="Times New Roman"/>
+                <w:b/>
+              </w:rPr>
+              <w:t>Impact</w:t>
+            </w:r>
+          </w:p>
+        </w:tc>
+        <w:tc>
+          <w:tcPr>
+            <w:tcW w:w="1830" w:type="dxa"/>
+            <w:tcBorders>
+              <w:top w:val="single" w:sz="4" w:space="0" w:color="auto"/>
+              <w:left w:val="single" w:sz="4" w:space="0" w:color="auto"/>
+              <w:bottom w:val="single" w:sz="4" w:space="0" w:color="auto"/>
+              <w:right w:val="single" w:sz="4" w:space="0" w:color="auto"/>
+            </w:tcBorders>
+            <w:hideMark/>
+          </w:tcPr>
+          <w:p>
+            <w:pPr>
+              <w:spacing w:line="360" w:lineRule="auto"/>
+              <w:jc w:val="center"/>
+              <w:rPr>
+                <w:rFonts w:ascii="Times New Roman" w:hAnsi="Times New Roman" w:cs="Times New Roman"/>
+                <w:b/>
+              </w:rPr>
+            </w:pPr>
+            <w:r>
+              <w:rPr>
+                <w:rFonts w:ascii="Times New Roman" w:hAnsi="Times New Roman" w:cs="Times New Roman"/>
+                <w:b/>
+              </w:rPr>
+              <w:t>Status</w:t>
+            </w:r>
+          </w:p>
+        </w:tc>
+      </w:tr>
+      <w:tr>
+        <w:trPr>
+          <w:trHeight w:val="890"/>
+          <w:jc w:val="center"/>
+        </w:trPr>
+        <w:tc>
+          <w:tcPr>
+            <w:tcW w:w="554" w:type="dxa"/>
+            <w:tcBorders>
+              <w:top w:val="single" w:sz="4" w:space="0" w:color="auto"/>
+              <w:left w:val="single" w:sz="4" w:space="0" w:color="auto"/>
+              <w:bottom w:val="single" w:sz="4" w:space="0" w:color="auto"/>
+              <w:right w:val="single" w:sz="4" w:space="0" w:color="auto"/>
+            </w:tcBorders>
+          </w:tcPr>
+          <w:p>
+            <w:pPr>
+              <w:spacing w:line="360" w:lineRule="auto"/>
+              <w:jc w:val="center"/>
+              <w:rPr>
+                <w:rFonts w:ascii="Times New Roman" w:hAnsi="Times New Roman" w:cs="Times New Roman"/>
+                <w:bCs/>
+              </w:rPr>
+            </w:pPr>
+            <w:r>
+              <w:rPr>
+                <w:rFonts w:ascii="Times New Roman" w:hAnsi="Times New Roman" w:cs="Times New Roman"/>
+                <w:bCs/>
+              </w:rPr>
+              <w:t>1</w:t>
+            </w:r>
+          </w:p>
+        </w:tc>
+        <w:tc>
+          <w:tcPr>
+            <w:tcW w:w="829" w:type="dxa"/>
+            <w:tcBorders>
+              <w:top w:val="single" w:sz="4" w:space="0" w:color="auto"/>
+              <w:left w:val="single" w:sz="4" w:space="0" w:color="auto"/>
+              <w:bottom w:val="single" w:sz="4" w:space="0" w:color="auto"/>
+              <w:right w:val="single" w:sz="4" w:space="0" w:color="auto"/>
+            </w:tcBorders>
+          </w:tcPr>
+          <w:p>
+            <w:pPr>
+              <w:spacing w:line="360" w:lineRule="auto"/>
+              <w:jc w:val="center"/>
+              <w:rPr>
+                <w:rFonts w:ascii="Times New Roman" w:hAnsi="Times New Roman" w:cs="Times New Roman"/>
+                <w:bCs/>
+              </w:rPr>
+            </w:pPr>
+            <w:r>
+              <w:rPr>
+                <w:rFonts w:ascii="Times New Roman" w:hAnsi="Times New Roman" w:cs="Times New Roman"/>
+                <w:bCs/>
+              </w:rPr>
+              <w:t>1</w:t>
+            </w:r>
+          </w:p>
+        </w:tc>
+        <w:tc>
+          <w:tcPr>
+            <w:tcW w:w="1520" w:type="dxa"/>
+            <w:tcBorders>
+              <w:top w:val="single" w:sz="4" w:space="0" w:color="auto"/>
+              <w:left w:val="single" w:sz="4" w:space="0" w:color="auto"/>
+              <w:bottom w:val="single" w:sz="4" w:space="0" w:color="auto"/>
+              <w:right w:val="single" w:sz="4" w:space="0" w:color="auto"/>
+            </w:tcBorders>
+          </w:tcPr>
+          <w:p>
+            <w:pPr>
+              <w:spacing w:line="360" w:lineRule="auto"/>
+              <w:rPr>
+                <w:rFonts w:ascii="Times New Roman" w:hAnsi="Times New Roman" w:cs="Times New Roman"/>
+                <w:bCs/>
+              </w:rPr>
+            </w:pPr>
+            <w:r>
+              <w:rPr>
+                <w:rFonts w:ascii="Times New Roman" w:hAnsi="Times New Roman" w:cs="Times New Roman"/>
+                <w:bCs/>
+              </w:rPr>
+              <w:t>Lack of understanding and experience in working on projects to develop websites</w:t>
+            </w:r>
+          </w:p>
+        </w:tc>
+        <w:tc>
+          <w:tcPr>
+            <w:tcW w:w="1935" w:type="dxa"/>
+            <w:tcBorders>
+              <w:top w:val="single" w:sz="4" w:space="0" w:color="auto"/>
+              <w:left w:val="single" w:sz="4" w:space="0" w:color="auto"/>
+              <w:bottom w:val="single" w:sz="4" w:space="0" w:color="auto"/>
+              <w:right w:val="single" w:sz="4" w:space="0" w:color="auto"/>
+            </w:tcBorders>
+          </w:tcPr>
+          <w:p>
+            <w:pPr>
+              <w:spacing w:line="360" w:lineRule="auto"/>
+              <w:rPr>
+                <w:rFonts w:ascii="Times New Roman" w:hAnsi="Times New Roman" w:cs="Times New Roman"/>
+                <w:bCs/>
+              </w:rPr>
+            </w:pPr>
+            <w:r>
+              <w:rPr>
+                <w:rFonts w:ascii="Times New Roman" w:hAnsi="Times New Roman" w:cs="Times New Roman"/>
+                <w:bCs/>
+              </w:rPr>
+              <w:t>Lack of experience and understanding from team member to develop website and the requirement</w:t>
+            </w:r>
+          </w:p>
+        </w:tc>
+        <w:tc>
+          <w:tcPr>
+            <w:tcW w:w="1244" w:type="dxa"/>
+            <w:tcBorders>
+              <w:top w:val="single" w:sz="4" w:space="0" w:color="auto"/>
+              <w:left w:val="single" w:sz="4" w:space="0" w:color="auto"/>
+              <w:bottom w:val="single" w:sz="4" w:space="0" w:color="auto"/>
+              <w:right w:val="single" w:sz="4" w:space="0" w:color="auto"/>
+            </w:tcBorders>
+          </w:tcPr>
+          <w:p>
+            <w:pPr>
+              <w:spacing w:line="360" w:lineRule="auto"/>
+              <w:jc w:val="center"/>
+              <w:rPr>
+                <w:rFonts w:ascii="Times New Roman" w:hAnsi="Times New Roman" w:cs="Times New Roman"/>
+                <w:bCs/>
+              </w:rPr>
+            </w:pPr>
+            <w:r>
+              <w:rPr>
+                <w:rFonts w:ascii="Times New Roman" w:hAnsi="Times New Roman" w:cs="Times New Roman"/>
+                <w:bCs/>
+              </w:rPr>
+              <w:t>Process Risk</w:t>
+            </w:r>
+          </w:p>
+        </w:tc>
+        <w:tc>
+          <w:tcPr>
+            <w:tcW w:w="1657" w:type="dxa"/>
+            <w:tcBorders>
+              <w:top w:val="single" w:sz="4" w:space="0" w:color="auto"/>
+              <w:left w:val="single" w:sz="4" w:space="0" w:color="auto"/>
+              <w:bottom w:val="single" w:sz="4" w:space="0" w:color="auto"/>
+              <w:right w:val="single" w:sz="4" w:space="0" w:color="auto"/>
+            </w:tcBorders>
+          </w:tcPr>
+          <w:p>
+            <w:pPr>
+              <w:spacing w:line="360" w:lineRule="auto"/>
+              <w:rPr>
+                <w:rFonts w:ascii="Times New Roman" w:hAnsi="Times New Roman" w:cs="Times New Roman"/>
+                <w:bCs/>
+              </w:rPr>
+            </w:pPr>
+            <w:r>
+              <w:rPr>
+                <w:rFonts w:ascii="Times New Roman" w:hAnsi="Times New Roman" w:cs="Times New Roman"/>
+                <w:bCs/>
+              </w:rPr>
+              <w:t>Lack of experience and understanding to the requirement needed to develop the project</w:t>
+            </w:r>
+          </w:p>
+        </w:tc>
+        <w:tc>
+          <w:tcPr>
+            <w:tcW w:w="1521" w:type="dxa"/>
+            <w:tcBorders>
+              <w:top w:val="single" w:sz="4" w:space="0" w:color="auto"/>
+              <w:left w:val="single" w:sz="4" w:space="0" w:color="auto"/>
+              <w:bottom w:val="single" w:sz="4" w:space="0" w:color="auto"/>
+              <w:right w:val="single" w:sz="4" w:space="0" w:color="auto"/>
+            </w:tcBorders>
+          </w:tcPr>
+          <w:p>
+            <w:pPr>
+              <w:spacing w:line="360" w:lineRule="auto"/>
+              <w:rPr>
+                <w:rFonts w:ascii="Times New Roman" w:hAnsi="Times New Roman" w:cs="Times New Roman"/>
+                <w:bCs/>
+              </w:rPr>
+            </w:pPr>
+            <w:r>
+              <w:rPr>
+                <w:rFonts w:ascii="Times New Roman" w:hAnsi="Times New Roman" w:cs="Times New Roman"/>
+                <w:bCs/>
+              </w:rPr>
+              <w:t xml:space="preserve">Lack of </w:t>
+            </w:r>
+            <w:r>
+              <w:rPr>
+                <w:rFonts w:ascii="Times New Roman" w:hAnsi="Times New Roman" w:cs="Times New Roman"/>
+                <w:bCs/>
+              </w:rPr>
+              <w:t>discussion with team and lecturer.</w:t>
+            </w:r>
+          </w:p>
+        </w:tc>
+        <w:tc>
+          <w:tcPr>
+            <w:tcW w:w="1381" w:type="dxa"/>
+            <w:tcBorders>
+              <w:top w:val="single" w:sz="4" w:space="0" w:color="auto"/>
+              <w:left w:val="single" w:sz="4" w:space="0" w:color="auto"/>
+              <w:bottom w:val="single" w:sz="4" w:space="0" w:color="auto"/>
+              <w:right w:val="single" w:sz="4" w:space="0" w:color="auto"/>
+            </w:tcBorders>
+          </w:tcPr>
+          <w:p>
+            <w:pPr>
+              <w:spacing w:line="360" w:lineRule="auto"/>
+              <w:rPr>
+                <w:rFonts w:ascii="Times New Roman" w:hAnsi="Times New Roman" w:cs="Times New Roman"/>
+                <w:bCs/>
+              </w:rPr>
+            </w:pPr>
+            <w:r>
+              <w:rPr>
+                <w:rFonts w:ascii="Times New Roman" w:hAnsi="Times New Roman" w:cs="Times New Roman"/>
+                <w:bCs/>
+              </w:rPr>
+              <w:t>Discuss with team and lecturer</w:t>
+            </w:r>
+          </w:p>
+        </w:tc>
+        <w:tc>
+          <w:tcPr>
+            <w:tcW w:w="1073" w:type="dxa"/>
+            <w:tcBorders>
+              <w:top w:val="single" w:sz="4" w:space="0" w:color="auto"/>
+              <w:left w:val="single" w:sz="4" w:space="0" w:color="auto"/>
+              <w:bottom w:val="single" w:sz="4" w:space="0" w:color="auto"/>
+              <w:right w:val="single" w:sz="4" w:space="0" w:color="auto"/>
+            </w:tcBorders>
+          </w:tcPr>
+          <w:p>
+            <w:pPr>
+              <w:spacing w:line="360" w:lineRule="auto"/>
+              <w:jc w:val="center"/>
+              <w:rPr>
+                <w:rFonts w:ascii="Times New Roman" w:hAnsi="Times New Roman" w:cs="Times New Roman"/>
+                <w:bCs/>
+              </w:rPr>
+            </w:pPr>
+            <w:r>
+              <w:rPr>
+                <w:rFonts w:ascii="Times New Roman" w:hAnsi="Times New Roman" w:cs="Times New Roman"/>
+                <w:bCs/>
+              </w:rPr>
+              <w:t>Team Member and Team Leader</w:t>
+            </w:r>
+          </w:p>
+        </w:tc>
+        <w:tc>
+          <w:tcPr>
+            <w:tcW w:w="829" w:type="dxa"/>
+            <w:tcBorders>
+              <w:top w:val="single" w:sz="4" w:space="0" w:color="auto"/>
+              <w:left w:val="single" w:sz="4" w:space="0" w:color="auto"/>
+              <w:bottom w:val="single" w:sz="4" w:space="0" w:color="auto"/>
+              <w:right w:val="single" w:sz="4" w:space="0" w:color="auto"/>
+            </w:tcBorders>
+          </w:tcPr>
+          <w:p>
+            <w:pPr>
+              <w:spacing w:line="360" w:lineRule="auto"/>
+              <w:jc w:val="center"/>
+              <w:rPr>
+                <w:rFonts w:ascii="Times New Roman" w:hAnsi="Times New Roman" w:cs="Times New Roman"/>
+                <w:bCs/>
+              </w:rPr>
+            </w:pPr>
+            <w:r>
+              <w:rPr>
+                <w:rFonts w:ascii="Times New Roman" w:hAnsi="Times New Roman" w:cs="Times New Roman"/>
+                <w:bCs/>
+              </w:rPr>
+              <w:t>H</w:t>
+            </w:r>
+            <w:r>
+              <w:rPr>
+                <w:rFonts w:ascii="Times New Roman" w:hAnsi="Times New Roman" w:cs="Times New Roman"/>
+                <w:bCs/>
+              </w:rPr>
+              <w:t>i</w:t>
+            </w:r>
+            <w:r>
+              <w:rPr>
+                <w:rFonts w:ascii="Times New Roman" w:hAnsi="Times New Roman" w:cs="Times New Roman"/>
+                <w:bCs/>
+              </w:rPr>
+              <w:t>gh</w:t>
+            </w:r>
+          </w:p>
+        </w:tc>
+        <w:tc>
+          <w:tcPr>
+            <w:tcW w:w="1106" w:type="dxa"/>
+            <w:tcBorders>
+              <w:top w:val="single" w:sz="4" w:space="0" w:color="auto"/>
+              <w:left w:val="single" w:sz="4" w:space="0" w:color="auto"/>
+              <w:bottom w:val="single" w:sz="4" w:space="0" w:color="auto"/>
+              <w:right w:val="single" w:sz="4" w:space="0" w:color="auto"/>
+            </w:tcBorders>
+          </w:tcPr>
+          <w:p>
+            <w:pPr>
+              <w:spacing w:line="360" w:lineRule="auto"/>
+              <w:jc w:val="center"/>
+              <w:rPr>
+                <w:rFonts w:ascii="Times New Roman" w:hAnsi="Times New Roman" w:cs="Times New Roman"/>
+                <w:bCs/>
+              </w:rPr>
+            </w:pPr>
+            <w:r>
+              <w:rPr>
+                <w:rFonts w:ascii="Times New Roman" w:hAnsi="Times New Roman" w:cs="Times New Roman"/>
+                <w:bCs/>
+              </w:rPr>
+              <w:t>High</w:t>
+            </w:r>
+          </w:p>
+        </w:tc>
+        <w:tc>
+          <w:tcPr>
+            <w:tcW w:w="1830" w:type="dxa"/>
+            <w:tcBorders>
+              <w:top w:val="single" w:sz="4" w:space="0" w:color="auto"/>
+              <w:left w:val="single" w:sz="4" w:space="0" w:color="auto"/>
+              <w:bottom w:val="single" w:sz="4" w:space="0" w:color="auto"/>
+              <w:right w:val="single" w:sz="4" w:space="0" w:color="auto"/>
+            </w:tcBorders>
+          </w:tcPr>
+          <w:p>
+            <w:pPr>
+              <w:spacing w:line="360" w:lineRule="auto"/>
+              <w:jc w:val="center"/>
+              <w:rPr>
+                <w:rFonts w:ascii="Times New Roman" w:hAnsi="Times New Roman" w:cs="Times New Roman"/>
+                <w:bCs/>
+              </w:rPr>
+            </w:pPr>
+            <w:r>
+              <w:rPr>
+                <w:rFonts w:ascii="Times New Roman" w:hAnsi="Times New Roman" w:cs="Times New Roman"/>
+                <w:bCs/>
+              </w:rPr>
+              <w:t>Open</w:t>
+            </w:r>
+          </w:p>
+        </w:tc>
+      </w:tr>
+      <w:tr>
+        <w:trPr>
+          <w:trHeight w:val="2378"/>
+          <w:jc w:val="center"/>
+        </w:trPr>
+        <w:tc>
+          <w:tcPr>
+            <w:tcW w:w="554" w:type="dxa"/>
+            <w:tcBorders>
+              <w:top w:val="single" w:sz="4" w:space="0" w:color="auto"/>
+              <w:left w:val="single" w:sz="4" w:space="0" w:color="auto"/>
+              <w:bottom w:val="single" w:sz="4" w:space="0" w:color="auto"/>
+              <w:right w:val="single" w:sz="4" w:space="0" w:color="auto"/>
+            </w:tcBorders>
+          </w:tcPr>
+          <w:p>
+            <w:pPr>
+              <w:spacing w:line="360" w:lineRule="auto"/>
+              <w:jc w:val="center"/>
+              <w:rPr>
+                <w:rFonts w:ascii="Times New Roman" w:hAnsi="Times New Roman" w:cs="Times New Roman"/>
+                <w:bCs/>
+              </w:rPr>
+            </w:pPr>
+            <w:r>
+              <w:rPr>
+                <w:rFonts w:ascii="Times New Roman" w:hAnsi="Times New Roman" w:cs="Times New Roman"/>
+                <w:bCs/>
+              </w:rPr>
+              <w:t>2</w:t>
+            </w:r>
+          </w:p>
+        </w:tc>
+        <w:tc>
+          <w:tcPr>
+            <w:tcW w:w="829" w:type="dxa"/>
+            <w:tcBorders>
+              <w:top w:val="single" w:sz="4" w:space="0" w:color="auto"/>
+              <w:left w:val="single" w:sz="4" w:space="0" w:color="auto"/>
+              <w:bottom w:val="single" w:sz="4" w:space="0" w:color="auto"/>
+              <w:right w:val="single" w:sz="4" w:space="0" w:color="auto"/>
+            </w:tcBorders>
+          </w:tcPr>
+          <w:p>
+            <w:pPr>
+              <w:spacing w:line="360" w:lineRule="auto"/>
+              <w:jc w:val="center"/>
+              <w:rPr>
+                <w:rFonts w:ascii="Times New Roman" w:hAnsi="Times New Roman" w:cs="Times New Roman"/>
+                <w:bCs/>
+              </w:rPr>
+            </w:pPr>
+            <w:r>
+              <w:rPr>
+                <w:rFonts w:ascii="Times New Roman" w:hAnsi="Times New Roman" w:cs="Times New Roman"/>
+                <w:bCs/>
+              </w:rPr>
+              <w:t>2</w:t>
+            </w:r>
+          </w:p>
+        </w:tc>
+        <w:tc>
+          <w:tcPr>
+            <w:tcW w:w="1520" w:type="dxa"/>
+            <w:tcBorders>
+              <w:top w:val="single" w:sz="4" w:space="0" w:color="auto"/>
+              <w:left w:val="single" w:sz="4" w:space="0" w:color="auto"/>
+              <w:bottom w:val="single" w:sz="4" w:space="0" w:color="auto"/>
+              <w:right w:val="single" w:sz="4" w:space="0" w:color="auto"/>
+            </w:tcBorders>
+          </w:tcPr>
+          <w:p>
+            <w:pPr>
+              <w:spacing w:line="360" w:lineRule="auto"/>
+              <w:rPr>
+                <w:rFonts w:ascii="Times New Roman" w:hAnsi="Times New Roman" w:cs="Times New Roman"/>
+                <w:b/>
+              </w:rPr>
+            </w:pPr>
+            <w:r>
+              <w:rPr>
+                <w:bCs/>
+              </w:rPr>
+              <w:t>Lack communication between team member and team leader</w:t>
+            </w:r>
+          </w:p>
+        </w:tc>
+        <w:tc>
+          <w:tcPr>
+            <w:tcW w:w="1935" w:type="dxa"/>
+            <w:tcBorders>
+              <w:top w:val="single" w:sz="4" w:space="0" w:color="auto"/>
+              <w:left w:val="single" w:sz="4" w:space="0" w:color="auto"/>
+              <w:bottom w:val="single" w:sz="4" w:space="0" w:color="auto"/>
+              <w:right w:val="single" w:sz="4" w:space="0" w:color="auto"/>
+            </w:tcBorders>
+          </w:tcPr>
+          <w:p>
+            <w:pPr>
+              <w:spacing w:line="360" w:lineRule="auto"/>
+              <w:rPr>
+                <w:rFonts w:ascii="Times New Roman" w:hAnsi="Times New Roman" w:cs="Times New Roman"/>
+                <w:bCs/>
+              </w:rPr>
+            </w:pPr>
+            <w:r>
+              <w:rPr>
+                <w:rFonts w:ascii="Times New Roman" w:hAnsi="Times New Roman" w:cs="Times New Roman"/>
+                <w:bCs/>
+              </w:rPr>
+              <w:t>Team member and team leader did not communicate sufficiently in discussing the continuation of the project</w:t>
+            </w:r>
+          </w:p>
+        </w:tc>
+        <w:tc>
+          <w:tcPr>
+            <w:tcW w:w="1244" w:type="dxa"/>
+            <w:tcBorders>
+              <w:top w:val="single" w:sz="4" w:space="0" w:color="auto"/>
+              <w:left w:val="single" w:sz="4" w:space="0" w:color="auto"/>
+              <w:bottom w:val="single" w:sz="4" w:space="0" w:color="auto"/>
+              <w:right w:val="single" w:sz="4" w:space="0" w:color="auto"/>
+            </w:tcBorders>
+          </w:tcPr>
+          <w:p>
+            <w:pPr>
+              <w:spacing w:line="360" w:lineRule="auto"/>
+              <w:jc w:val="center"/>
+              <w:rPr>
+                <w:rFonts w:ascii="Times New Roman" w:hAnsi="Times New Roman" w:cs="Times New Roman"/>
+                <w:bCs/>
+              </w:rPr>
+            </w:pPr>
+            <w:r>
+              <w:rPr>
+                <w:rFonts w:ascii="Times New Roman" w:hAnsi="Times New Roman" w:cs="Times New Roman"/>
+                <w:bCs/>
+              </w:rPr>
+              <w:t>Peop</w:t>
+            </w:r>
+            <w:r>
+              <w:rPr>
+                <w:rFonts w:ascii="Times New Roman" w:hAnsi="Times New Roman" w:cs="Times New Roman"/>
+                <w:bCs/>
+              </w:rPr>
+              <w:t>le Risk</w:t>
+            </w:r>
+          </w:p>
+        </w:tc>
+        <w:tc>
+          <w:tcPr>
+            <w:tcW w:w="1657" w:type="dxa"/>
+            <w:tcBorders>
+              <w:top w:val="single" w:sz="4" w:space="0" w:color="auto"/>
+              <w:left w:val="single" w:sz="4" w:space="0" w:color="auto"/>
+              <w:bottom w:val="single" w:sz="4" w:space="0" w:color="auto"/>
+              <w:right w:val="single" w:sz="4" w:space="0" w:color="auto"/>
+            </w:tcBorders>
+          </w:tcPr>
+          <w:p>
+            <w:pPr>
+              <w:spacing w:line="360" w:lineRule="auto"/>
+              <w:rPr>
+                <w:rFonts w:ascii="Times New Roman" w:hAnsi="Times New Roman" w:cs="Times New Roman"/>
+                <w:bCs/>
+              </w:rPr>
+            </w:pPr>
+            <w:r>
+              <w:rPr>
+                <w:rFonts w:ascii="Times New Roman" w:hAnsi="Times New Roman" w:cs="Times New Roman"/>
+                <w:bCs/>
+              </w:rPr>
+              <w:t>Team member tend</w:t>
+            </w:r>
+            <w:r>
+              <w:rPr>
+                <w:rFonts w:ascii="Times New Roman" w:hAnsi="Times New Roman" w:cs="Times New Roman"/>
+                <w:bCs/>
+              </w:rPr>
+              <w:t>s</w:t>
+            </w:r>
+            <w:r>
+              <w:rPr>
+                <w:rFonts w:ascii="Times New Roman" w:hAnsi="Times New Roman" w:cs="Times New Roman"/>
+                <w:bCs/>
+              </w:rPr>
+              <w:t xml:space="preserve"> to choose to work alone in continuing the project and team members do not reply Team Leader's </w:t>
+            </w:r>
+            <w:r>
+              <w:rPr>
+                <w:rFonts w:ascii="Times New Roman" w:hAnsi="Times New Roman" w:cs="Times New Roman"/>
+                <w:bCs/>
+              </w:rPr>
+              <w:lastRenderedPageBreak/>
+              <w:t>chat because the team members have not completed his task.</w:t>
+            </w:r>
+          </w:p>
+        </w:tc>
+        <w:tc>
+          <w:tcPr>
+            <w:tcW w:w="1521" w:type="dxa"/>
+            <w:tcBorders>
+              <w:top w:val="single" w:sz="4" w:space="0" w:color="auto"/>
+              <w:left w:val="single" w:sz="4" w:space="0" w:color="auto"/>
+              <w:bottom w:val="single" w:sz="4" w:space="0" w:color="auto"/>
+              <w:right w:val="single" w:sz="4" w:space="0" w:color="auto"/>
+            </w:tcBorders>
+          </w:tcPr>
+          <w:p>
+            <w:pPr>
+              <w:spacing w:line="360" w:lineRule="auto"/>
+              <w:rPr>
+                <w:rFonts w:ascii="Times New Roman" w:hAnsi="Times New Roman" w:cs="Times New Roman"/>
+                <w:bCs/>
+              </w:rPr>
+            </w:pPr>
+            <w:r>
+              <w:rPr>
+                <w:rFonts w:ascii="Times New Roman" w:hAnsi="Times New Roman" w:cs="Times New Roman"/>
+                <w:bCs/>
+              </w:rPr>
+              <w:lastRenderedPageBreak/>
+              <w:t xml:space="preserve">Team member tends to work alone because they think his task can be completed in a short time </w:t>
+            </w:r>
+            <w:r>
+              <w:rPr>
+                <w:rFonts w:ascii="Times New Roman" w:hAnsi="Times New Roman" w:cs="Times New Roman"/>
+                <w:bCs/>
+              </w:rPr>
+              <w:lastRenderedPageBreak/>
+              <w:t>and don't care about other tasks.</w:t>
+            </w:r>
+          </w:p>
+        </w:tc>
+        <w:tc>
+          <w:tcPr>
+            <w:tcW w:w="1381" w:type="dxa"/>
+            <w:tcBorders>
+              <w:top w:val="single" w:sz="4" w:space="0" w:color="auto"/>
+              <w:left w:val="single" w:sz="4" w:space="0" w:color="auto"/>
+              <w:bottom w:val="single" w:sz="4" w:space="0" w:color="auto"/>
+              <w:right w:val="single" w:sz="4" w:space="0" w:color="auto"/>
+            </w:tcBorders>
+          </w:tcPr>
+          <w:p>
+            <w:pPr>
+              <w:spacing w:line="360" w:lineRule="auto"/>
+              <w:rPr>
+                <w:rFonts w:ascii="Times New Roman" w:hAnsi="Times New Roman" w:cs="Times New Roman"/>
+                <w:bCs/>
+              </w:rPr>
+            </w:pPr>
+            <w:r>
+              <w:rPr>
+                <w:rFonts w:ascii="Times New Roman" w:hAnsi="Times New Roman" w:cs="Times New Roman"/>
+                <w:bCs/>
+              </w:rPr>
+              <w:lastRenderedPageBreak/>
+              <w:t xml:space="preserve">Communicate more often with the team leader and faster respond to calls or chats so the </w:t>
+            </w:r>
+            <w:r>
+              <w:rPr>
+                <w:rFonts w:ascii="Times New Roman" w:hAnsi="Times New Roman" w:cs="Times New Roman"/>
+                <w:bCs/>
+              </w:rPr>
+              <w:lastRenderedPageBreak/>
+              <w:t>team leader can know the progress of the task. Team member should not underestimate the task and ask team member about the unfinished task</w:t>
+            </w:r>
+          </w:p>
+        </w:tc>
+        <w:tc>
+          <w:tcPr>
+            <w:tcW w:w="1073" w:type="dxa"/>
+            <w:tcBorders>
+              <w:top w:val="single" w:sz="4" w:space="0" w:color="auto"/>
+              <w:left w:val="single" w:sz="4" w:space="0" w:color="auto"/>
+              <w:bottom w:val="single" w:sz="4" w:space="0" w:color="auto"/>
+              <w:right w:val="single" w:sz="4" w:space="0" w:color="auto"/>
+            </w:tcBorders>
+          </w:tcPr>
+          <w:p>
+            <w:pPr>
+              <w:spacing w:line="360" w:lineRule="auto"/>
+              <w:jc w:val="center"/>
+              <w:rPr>
+                <w:rFonts w:ascii="Times New Roman" w:hAnsi="Times New Roman" w:cs="Times New Roman"/>
+                <w:bCs/>
+              </w:rPr>
+            </w:pPr>
+            <w:r>
+              <w:rPr>
+                <w:rFonts w:ascii="Times New Roman" w:hAnsi="Times New Roman" w:cs="Times New Roman"/>
+                <w:bCs/>
+              </w:rPr>
+              <w:lastRenderedPageBreak/>
+              <w:t>Team Member</w:t>
+            </w:r>
+          </w:p>
+        </w:tc>
+        <w:tc>
+          <w:tcPr>
+            <w:tcW w:w="829" w:type="dxa"/>
+            <w:tcBorders>
+              <w:top w:val="single" w:sz="4" w:space="0" w:color="auto"/>
+              <w:left w:val="single" w:sz="4" w:space="0" w:color="auto"/>
+              <w:bottom w:val="single" w:sz="4" w:space="0" w:color="auto"/>
+              <w:right w:val="single" w:sz="4" w:space="0" w:color="auto"/>
+            </w:tcBorders>
+          </w:tcPr>
+          <w:p>
+            <w:pPr>
+              <w:spacing w:line="360" w:lineRule="auto"/>
+              <w:jc w:val="center"/>
+              <w:rPr>
+                <w:rFonts w:ascii="Times New Roman" w:hAnsi="Times New Roman" w:cs="Times New Roman"/>
+                <w:bCs/>
+              </w:rPr>
+            </w:pPr>
+            <w:r>
+              <w:rPr>
+                <w:rFonts w:ascii="Times New Roman" w:hAnsi="Times New Roman" w:cs="Times New Roman"/>
+                <w:bCs/>
+              </w:rPr>
+              <w:t>High</w:t>
+            </w:r>
+          </w:p>
+        </w:tc>
+        <w:tc>
+          <w:tcPr>
+            <w:tcW w:w="1106" w:type="dxa"/>
+            <w:tcBorders>
+              <w:top w:val="single" w:sz="4" w:space="0" w:color="auto"/>
+              <w:left w:val="single" w:sz="4" w:space="0" w:color="auto"/>
+              <w:bottom w:val="single" w:sz="4" w:space="0" w:color="auto"/>
+              <w:right w:val="single" w:sz="4" w:space="0" w:color="auto"/>
+            </w:tcBorders>
+          </w:tcPr>
+          <w:p>
+            <w:pPr>
+              <w:spacing w:line="360" w:lineRule="auto"/>
+              <w:jc w:val="center"/>
+              <w:rPr>
+                <w:rFonts w:ascii="Times New Roman" w:hAnsi="Times New Roman" w:cs="Times New Roman"/>
+                <w:b/>
+              </w:rPr>
+            </w:pPr>
+            <w:r>
+              <w:rPr>
+                <w:rFonts w:ascii="Times New Roman" w:hAnsi="Times New Roman" w:cs="Times New Roman"/>
+                <w:bCs/>
+              </w:rPr>
+              <w:t>High</w:t>
+            </w:r>
+          </w:p>
+        </w:tc>
+        <w:tc>
+          <w:tcPr>
+            <w:tcW w:w="1830" w:type="dxa"/>
+            <w:tcBorders>
+              <w:top w:val="single" w:sz="4" w:space="0" w:color="auto"/>
+              <w:left w:val="single" w:sz="4" w:space="0" w:color="auto"/>
+              <w:bottom w:val="single" w:sz="4" w:space="0" w:color="auto"/>
+              <w:right w:val="single" w:sz="4" w:space="0" w:color="auto"/>
+            </w:tcBorders>
+          </w:tcPr>
+          <w:p>
+            <w:pPr>
+              <w:spacing w:line="360" w:lineRule="auto"/>
+              <w:jc w:val="center"/>
+              <w:rPr>
+                <w:rFonts w:ascii="Times New Roman" w:hAnsi="Times New Roman" w:cs="Times New Roman"/>
+                <w:bCs/>
+              </w:rPr>
+            </w:pPr>
+            <w:r>
+              <w:rPr>
+                <w:rFonts w:ascii="Times New Roman" w:hAnsi="Times New Roman" w:cs="Times New Roman"/>
+                <w:bCs/>
+              </w:rPr>
+              <w:t>Open</w:t>
+            </w:r>
+          </w:p>
+        </w:tc>
+      </w:tr>
+      <w:tr>
+        <w:trPr>
+          <w:trHeight w:val="2378"/>
+          <w:jc w:val="center"/>
+        </w:trPr>
+        <w:tc>
+          <w:tcPr>
+            <w:tcW w:w="554" w:type="dxa"/>
+            <w:tcBorders>
+              <w:top w:val="single" w:sz="4" w:space="0" w:color="auto"/>
+              <w:left w:val="single" w:sz="4" w:space="0" w:color="auto"/>
+              <w:bottom w:val="single" w:sz="4" w:space="0" w:color="auto"/>
+              <w:right w:val="single" w:sz="4" w:space="0" w:color="auto"/>
+            </w:tcBorders>
+          </w:tcPr>
+          <w:p>
+            <w:pPr>
+              <w:spacing w:line="360" w:lineRule="auto"/>
+              <w:jc w:val="center"/>
+              <w:rPr>
+                <w:rFonts w:ascii="Times New Roman" w:hAnsi="Times New Roman" w:cs="Times New Roman"/>
+                <w:bCs/>
+              </w:rPr>
+            </w:pPr>
+            <w:r>
+              <w:rPr>
+                <w:rFonts w:ascii="Times New Roman" w:hAnsi="Times New Roman" w:cs="Times New Roman"/>
+                <w:bCs/>
+              </w:rPr>
+              <w:t>3</w:t>
+            </w:r>
+          </w:p>
+        </w:tc>
+        <w:tc>
+          <w:tcPr>
+            <w:tcW w:w="829" w:type="dxa"/>
+            <w:tcBorders>
+              <w:top w:val="single" w:sz="4" w:space="0" w:color="auto"/>
+              <w:left w:val="single" w:sz="4" w:space="0" w:color="auto"/>
+              <w:bottom w:val="single" w:sz="4" w:space="0" w:color="auto"/>
+              <w:right w:val="single" w:sz="4" w:space="0" w:color="auto"/>
+            </w:tcBorders>
+          </w:tcPr>
+          <w:p>
+            <w:pPr>
+              <w:spacing w:line="360" w:lineRule="auto"/>
+              <w:jc w:val="center"/>
+              <w:rPr>
+                <w:rFonts w:ascii="Times New Roman" w:hAnsi="Times New Roman" w:cs="Times New Roman"/>
+                <w:bCs/>
+              </w:rPr>
+            </w:pPr>
+            <w:r>
+              <w:rPr>
+                <w:rFonts w:ascii="Times New Roman" w:hAnsi="Times New Roman" w:cs="Times New Roman"/>
+                <w:bCs/>
+              </w:rPr>
+              <w:t>3</w:t>
+            </w:r>
+          </w:p>
+        </w:tc>
+        <w:tc>
+          <w:tcPr>
+            <w:tcW w:w="1520" w:type="dxa"/>
+            <w:tcBorders>
+              <w:top w:val="single" w:sz="4" w:space="0" w:color="auto"/>
+              <w:left w:val="single" w:sz="4" w:space="0" w:color="auto"/>
+              <w:bottom w:val="single" w:sz="4" w:space="0" w:color="auto"/>
+              <w:right w:val="single" w:sz="4" w:space="0" w:color="auto"/>
+            </w:tcBorders>
+          </w:tcPr>
+          <w:p>
+            <w:pPr>
+              <w:spacing w:line="360" w:lineRule="auto"/>
+              <w:rPr>
+                <w:bCs/>
+              </w:rPr>
+            </w:pPr>
+            <w:r>
+              <w:rPr>
+                <w:bCs/>
+              </w:rPr>
+              <w:t>Website function does not run according to the plan</w:t>
+            </w:r>
+          </w:p>
+        </w:tc>
+        <w:tc>
+          <w:tcPr>
+            <w:tcW w:w="1935" w:type="dxa"/>
+            <w:tcBorders>
+              <w:top w:val="single" w:sz="4" w:space="0" w:color="auto"/>
+              <w:left w:val="single" w:sz="4" w:space="0" w:color="auto"/>
+              <w:bottom w:val="single" w:sz="4" w:space="0" w:color="auto"/>
+              <w:right w:val="single" w:sz="4" w:space="0" w:color="auto"/>
+            </w:tcBorders>
+          </w:tcPr>
+          <w:p>
+            <w:pPr>
+              <w:spacing w:line="360" w:lineRule="auto"/>
+              <w:rPr>
+                <w:rFonts w:ascii="Times New Roman" w:hAnsi="Times New Roman" w:cs="Times New Roman"/>
+                <w:bCs/>
+              </w:rPr>
+            </w:pPr>
+            <w:r>
+              <w:rPr>
+                <w:rFonts w:ascii="Times New Roman" w:hAnsi="Times New Roman" w:cs="Times New Roman"/>
+                <w:bCs/>
+              </w:rPr>
+              <w:t>Completed or not completed function do not run as intended</w:t>
+            </w:r>
+            <w:r>
+              <w:rPr>
+                <w:rFonts w:ascii="Times New Roman" w:hAnsi="Times New Roman" w:cs="Times New Roman"/>
+                <w:bCs/>
+              </w:rPr>
+              <w:t xml:space="preserve"> and get error</w:t>
+            </w:r>
+          </w:p>
+        </w:tc>
+        <w:tc>
+          <w:tcPr>
+            <w:tcW w:w="1244" w:type="dxa"/>
+            <w:tcBorders>
+              <w:top w:val="single" w:sz="4" w:space="0" w:color="auto"/>
+              <w:left w:val="single" w:sz="4" w:space="0" w:color="auto"/>
+              <w:bottom w:val="single" w:sz="4" w:space="0" w:color="auto"/>
+              <w:right w:val="single" w:sz="4" w:space="0" w:color="auto"/>
+            </w:tcBorders>
+          </w:tcPr>
+          <w:p>
+            <w:pPr>
+              <w:spacing w:line="360" w:lineRule="auto"/>
+              <w:jc w:val="center"/>
+              <w:rPr>
+                <w:rFonts w:ascii="Times New Roman" w:hAnsi="Times New Roman" w:cs="Times New Roman"/>
+                <w:bCs/>
+              </w:rPr>
+            </w:pPr>
+            <w:r>
+              <w:rPr>
+                <w:rFonts w:ascii="Times New Roman" w:hAnsi="Times New Roman" w:cs="Times New Roman"/>
+                <w:bCs/>
+              </w:rPr>
+              <w:t>Sys</w:t>
+            </w:r>
+            <w:r>
+              <w:rPr>
+                <w:rFonts w:ascii="Times New Roman" w:hAnsi="Times New Roman" w:cs="Times New Roman"/>
+                <w:bCs/>
+              </w:rPr>
+              <w:t>t</w:t>
+            </w:r>
+            <w:r>
+              <w:rPr>
+                <w:rFonts w:ascii="Times New Roman" w:hAnsi="Times New Roman" w:cs="Times New Roman"/>
+                <w:bCs/>
+              </w:rPr>
+              <w:t>em Risk</w:t>
+            </w:r>
+          </w:p>
+        </w:tc>
+        <w:tc>
+          <w:tcPr>
+            <w:tcW w:w="1657" w:type="dxa"/>
+            <w:tcBorders>
+              <w:top w:val="single" w:sz="4" w:space="0" w:color="auto"/>
+              <w:left w:val="single" w:sz="4" w:space="0" w:color="auto"/>
+              <w:bottom w:val="single" w:sz="4" w:space="0" w:color="auto"/>
+              <w:right w:val="single" w:sz="4" w:space="0" w:color="auto"/>
+            </w:tcBorders>
+          </w:tcPr>
+          <w:p>
+            <w:pPr>
+              <w:spacing w:line="360" w:lineRule="auto"/>
+              <w:rPr>
+                <w:rFonts w:ascii="Times New Roman" w:hAnsi="Times New Roman" w:cs="Times New Roman"/>
+                <w:bCs/>
+              </w:rPr>
+            </w:pPr>
+            <w:r>
+              <w:rPr>
+                <w:rFonts w:ascii="Times New Roman" w:hAnsi="Times New Roman" w:cs="Times New Roman"/>
+                <w:bCs/>
+              </w:rPr>
+              <w:t>Difficulty to finish the function because of lack experience</w:t>
+            </w:r>
+          </w:p>
+        </w:tc>
+        <w:tc>
+          <w:tcPr>
+            <w:tcW w:w="1521" w:type="dxa"/>
+            <w:tcBorders>
+              <w:top w:val="single" w:sz="4" w:space="0" w:color="auto"/>
+              <w:left w:val="single" w:sz="4" w:space="0" w:color="auto"/>
+              <w:bottom w:val="single" w:sz="4" w:space="0" w:color="auto"/>
+              <w:right w:val="single" w:sz="4" w:space="0" w:color="auto"/>
+            </w:tcBorders>
+          </w:tcPr>
+          <w:p>
+            <w:pPr>
+              <w:spacing w:line="360" w:lineRule="auto"/>
+              <w:rPr>
+                <w:rFonts w:ascii="Times New Roman" w:hAnsi="Times New Roman" w:cs="Times New Roman"/>
+                <w:bCs/>
+              </w:rPr>
+            </w:pPr>
+            <w:r>
+              <w:rPr>
+                <w:rFonts w:ascii="Times New Roman" w:hAnsi="Times New Roman" w:cs="Times New Roman"/>
+                <w:bCs/>
+              </w:rPr>
+              <w:t>Website function error and do not work as the plan</w:t>
+            </w:r>
+          </w:p>
+        </w:tc>
+        <w:tc>
+          <w:tcPr>
+            <w:tcW w:w="1381" w:type="dxa"/>
+            <w:tcBorders>
+              <w:top w:val="single" w:sz="4" w:space="0" w:color="auto"/>
+              <w:left w:val="single" w:sz="4" w:space="0" w:color="auto"/>
+              <w:bottom w:val="single" w:sz="4" w:space="0" w:color="auto"/>
+              <w:right w:val="single" w:sz="4" w:space="0" w:color="auto"/>
+            </w:tcBorders>
+          </w:tcPr>
+          <w:p>
+            <w:pPr>
+              <w:spacing w:line="360" w:lineRule="auto"/>
+              <w:rPr>
+                <w:rFonts w:ascii="Times New Roman" w:hAnsi="Times New Roman" w:cs="Times New Roman"/>
+                <w:bCs/>
+              </w:rPr>
+            </w:pPr>
+            <w:r>
+              <w:rPr>
+                <w:rFonts w:ascii="Times New Roman" w:hAnsi="Times New Roman" w:cs="Times New Roman"/>
+                <w:bCs/>
+              </w:rPr>
+              <w:t>Learn and find solution from available resources</w:t>
+            </w:r>
+          </w:p>
+        </w:tc>
+        <w:tc>
+          <w:tcPr>
+            <w:tcW w:w="1073" w:type="dxa"/>
+            <w:tcBorders>
+              <w:top w:val="single" w:sz="4" w:space="0" w:color="auto"/>
+              <w:left w:val="single" w:sz="4" w:space="0" w:color="auto"/>
+              <w:bottom w:val="single" w:sz="4" w:space="0" w:color="auto"/>
+              <w:right w:val="single" w:sz="4" w:space="0" w:color="auto"/>
+            </w:tcBorders>
+          </w:tcPr>
+          <w:p>
+            <w:pPr>
+              <w:spacing w:line="360" w:lineRule="auto"/>
+              <w:rPr>
+                <w:rFonts w:ascii="Times New Roman" w:hAnsi="Times New Roman" w:cs="Times New Roman"/>
+                <w:bCs/>
+              </w:rPr>
+            </w:pPr>
+            <w:r>
+              <w:rPr>
+                <w:rFonts w:ascii="Times New Roman" w:hAnsi="Times New Roman" w:cs="Times New Roman"/>
+                <w:bCs/>
+              </w:rPr>
+              <w:t>Team Member and Team Leader</w:t>
+            </w:r>
+          </w:p>
+        </w:tc>
+        <w:tc>
+          <w:tcPr>
+            <w:tcW w:w="829" w:type="dxa"/>
+            <w:tcBorders>
+              <w:top w:val="single" w:sz="4" w:space="0" w:color="auto"/>
+              <w:left w:val="single" w:sz="4" w:space="0" w:color="auto"/>
+              <w:bottom w:val="single" w:sz="4" w:space="0" w:color="auto"/>
+              <w:right w:val="single" w:sz="4" w:space="0" w:color="auto"/>
+            </w:tcBorders>
+          </w:tcPr>
+          <w:p>
+            <w:pPr>
+              <w:spacing w:line="360" w:lineRule="auto"/>
+              <w:jc w:val="center"/>
+              <w:rPr>
+                <w:rFonts w:ascii="Times New Roman" w:hAnsi="Times New Roman" w:cs="Times New Roman"/>
+                <w:bCs/>
+              </w:rPr>
+            </w:pPr>
+            <w:r>
+              <w:rPr>
+                <w:rFonts w:ascii="Times New Roman" w:hAnsi="Times New Roman" w:cs="Times New Roman"/>
+                <w:bCs/>
+              </w:rPr>
+              <w:t>High</w:t>
+            </w:r>
+          </w:p>
+        </w:tc>
+        <w:tc>
+          <w:tcPr>
+            <w:tcW w:w="1106" w:type="dxa"/>
+            <w:tcBorders>
+              <w:top w:val="single" w:sz="4" w:space="0" w:color="auto"/>
+              <w:left w:val="single" w:sz="4" w:space="0" w:color="auto"/>
+              <w:bottom w:val="single" w:sz="4" w:space="0" w:color="auto"/>
+              <w:right w:val="single" w:sz="4" w:space="0" w:color="auto"/>
+            </w:tcBorders>
+          </w:tcPr>
+          <w:p>
+            <w:pPr>
+              <w:spacing w:line="360" w:lineRule="auto"/>
+              <w:jc w:val="center"/>
+              <w:rPr>
+                <w:rFonts w:ascii="Times New Roman" w:hAnsi="Times New Roman" w:cs="Times New Roman"/>
+                <w:bCs/>
+              </w:rPr>
+            </w:pPr>
+            <w:r>
+              <w:rPr>
+                <w:rFonts w:ascii="Times New Roman" w:hAnsi="Times New Roman" w:cs="Times New Roman"/>
+                <w:bCs/>
+              </w:rPr>
+              <w:t>High</w:t>
+            </w:r>
+          </w:p>
+        </w:tc>
+        <w:tc>
+          <w:tcPr>
+            <w:tcW w:w="1830" w:type="dxa"/>
+            <w:tcBorders>
+              <w:top w:val="single" w:sz="4" w:space="0" w:color="auto"/>
+              <w:left w:val="single" w:sz="4" w:space="0" w:color="auto"/>
+              <w:bottom w:val="single" w:sz="4" w:space="0" w:color="auto"/>
+              <w:right w:val="single" w:sz="4" w:space="0" w:color="auto"/>
+            </w:tcBorders>
+          </w:tcPr>
+          <w:p>
+            <w:pPr>
+              <w:spacing w:line="360" w:lineRule="auto"/>
+              <w:jc w:val="center"/>
+              <w:rPr>
+                <w:rFonts w:ascii="Times New Roman" w:hAnsi="Times New Roman" w:cs="Times New Roman"/>
+                <w:bCs/>
+              </w:rPr>
+            </w:pPr>
+            <w:r>
+              <w:rPr>
+                <w:rFonts w:ascii="Times New Roman" w:hAnsi="Times New Roman" w:cs="Times New Roman"/>
+                <w:bCs/>
+              </w:rPr>
+              <w:t>Open</w:t>
+            </w:r>
+          </w:p>
+        </w:tc>
+      </w:tr>
+      <w:tr>
+        <w:trPr>
+          <w:trHeight w:val="2378"/>
+          <w:jc w:val="center"/>
+        </w:trPr>
+        <w:tc>
+          <w:tcPr>
+            <w:tcW w:w="554" w:type="dxa"/>
+            <w:tcBorders>
+              <w:top w:val="single" w:sz="4" w:space="0" w:color="auto"/>
+              <w:left w:val="single" w:sz="4" w:space="0" w:color="auto"/>
+              <w:bottom w:val="single" w:sz="4" w:space="0" w:color="auto"/>
+              <w:right w:val="single" w:sz="4" w:space="0" w:color="auto"/>
+            </w:tcBorders>
+          </w:tcPr>
+          <w:p>
+            <w:pPr>
+              <w:spacing w:line="360" w:lineRule="auto"/>
+              <w:jc w:val="center"/>
+              <w:rPr>
+                <w:rFonts w:ascii="Times New Roman" w:hAnsi="Times New Roman" w:cs="Times New Roman"/>
+                <w:bCs/>
+              </w:rPr>
+            </w:pPr>
+            <w:r>
+              <w:rPr>
+                <w:rFonts w:ascii="Times New Roman" w:hAnsi="Times New Roman" w:cs="Times New Roman"/>
+                <w:bCs/>
+              </w:rPr>
+              <w:lastRenderedPageBreak/>
+              <w:t>4</w:t>
+            </w:r>
+          </w:p>
+        </w:tc>
+        <w:tc>
+          <w:tcPr>
+            <w:tcW w:w="829" w:type="dxa"/>
+            <w:tcBorders>
+              <w:top w:val="single" w:sz="4" w:space="0" w:color="auto"/>
+              <w:left w:val="single" w:sz="4" w:space="0" w:color="auto"/>
+              <w:bottom w:val="single" w:sz="4" w:space="0" w:color="auto"/>
+              <w:right w:val="single" w:sz="4" w:space="0" w:color="auto"/>
+            </w:tcBorders>
+          </w:tcPr>
+          <w:p>
+            <w:pPr>
+              <w:spacing w:line="360" w:lineRule="auto"/>
+              <w:jc w:val="center"/>
+              <w:rPr>
+                <w:rFonts w:ascii="Times New Roman" w:hAnsi="Times New Roman" w:cs="Times New Roman"/>
+                <w:bCs/>
+              </w:rPr>
+            </w:pPr>
+            <w:r>
+              <w:rPr>
+                <w:rFonts w:ascii="Times New Roman" w:hAnsi="Times New Roman" w:cs="Times New Roman"/>
+                <w:bCs/>
+              </w:rPr>
+              <w:t>4</w:t>
+            </w:r>
+          </w:p>
+        </w:tc>
+        <w:tc>
+          <w:tcPr>
+            <w:tcW w:w="1520" w:type="dxa"/>
+            <w:tcBorders>
+              <w:top w:val="single" w:sz="4" w:space="0" w:color="auto"/>
+              <w:left w:val="single" w:sz="4" w:space="0" w:color="auto"/>
+              <w:bottom w:val="single" w:sz="4" w:space="0" w:color="auto"/>
+              <w:right w:val="single" w:sz="4" w:space="0" w:color="auto"/>
+            </w:tcBorders>
+          </w:tcPr>
+          <w:p>
+            <w:pPr>
+              <w:spacing w:line="360" w:lineRule="auto"/>
+              <w:rPr>
+                <w:bCs/>
+              </w:rPr>
+            </w:pPr>
+            <w:r>
+              <w:rPr>
+                <w:bCs/>
+              </w:rPr>
+              <w:t>Can not submit the project on time</w:t>
+            </w:r>
+          </w:p>
+        </w:tc>
+        <w:tc>
+          <w:tcPr>
+            <w:tcW w:w="1935" w:type="dxa"/>
+            <w:tcBorders>
+              <w:top w:val="single" w:sz="4" w:space="0" w:color="auto"/>
+              <w:left w:val="single" w:sz="4" w:space="0" w:color="auto"/>
+              <w:bottom w:val="single" w:sz="4" w:space="0" w:color="auto"/>
+              <w:right w:val="single" w:sz="4" w:space="0" w:color="auto"/>
+            </w:tcBorders>
+          </w:tcPr>
+          <w:p>
+            <w:pPr>
+              <w:spacing w:line="360" w:lineRule="auto"/>
+              <w:rPr>
+                <w:rFonts w:ascii="Times New Roman" w:hAnsi="Times New Roman" w:cs="Times New Roman"/>
+                <w:bCs/>
+              </w:rPr>
+            </w:pPr>
+            <w:r>
+              <w:rPr>
+                <w:rFonts w:ascii="Times New Roman" w:hAnsi="Times New Roman" w:cs="Times New Roman"/>
+                <w:bCs/>
+              </w:rPr>
+              <w:t>Unable to submit projects on time due to unfinished tasks</w:t>
+            </w:r>
+            <w:r>
+              <w:rPr>
+                <w:rFonts w:ascii="Times New Roman" w:hAnsi="Times New Roman" w:cs="Times New Roman"/>
+                <w:bCs/>
+              </w:rPr>
+              <w:t xml:space="preserve">, </w:t>
+            </w:r>
+            <w:r>
+              <w:rPr>
+                <w:rFonts w:ascii="Times New Roman" w:hAnsi="Times New Roman" w:cs="Times New Roman"/>
+                <w:bCs/>
+              </w:rPr>
+              <w:t>having difficulty creating a website</w:t>
+            </w:r>
+            <w:r>
+              <w:rPr>
+                <w:rFonts w:ascii="Times New Roman" w:hAnsi="Times New Roman" w:cs="Times New Roman"/>
+                <w:bCs/>
+              </w:rPr>
+              <w:t xml:space="preserve">, and connection problem </w:t>
+            </w:r>
+          </w:p>
+        </w:tc>
+        <w:tc>
+          <w:tcPr>
+            <w:tcW w:w="1244" w:type="dxa"/>
+            <w:tcBorders>
+              <w:top w:val="single" w:sz="4" w:space="0" w:color="auto"/>
+              <w:left w:val="single" w:sz="4" w:space="0" w:color="auto"/>
+              <w:bottom w:val="single" w:sz="4" w:space="0" w:color="auto"/>
+              <w:right w:val="single" w:sz="4" w:space="0" w:color="auto"/>
+            </w:tcBorders>
+          </w:tcPr>
+          <w:p>
+            <w:pPr>
+              <w:spacing w:line="360" w:lineRule="auto"/>
+              <w:jc w:val="center"/>
+              <w:rPr>
+                <w:rFonts w:ascii="Times New Roman" w:hAnsi="Times New Roman" w:cs="Times New Roman"/>
+                <w:bCs/>
+              </w:rPr>
+            </w:pPr>
+            <w:r>
+              <w:rPr>
+                <w:rFonts w:ascii="Times New Roman" w:hAnsi="Times New Roman" w:cs="Times New Roman"/>
+                <w:bCs/>
+              </w:rPr>
+              <w:t>Process Risk</w:t>
+            </w:r>
+          </w:p>
+        </w:tc>
+        <w:tc>
+          <w:tcPr>
+            <w:tcW w:w="1657" w:type="dxa"/>
+            <w:tcBorders>
+              <w:top w:val="single" w:sz="4" w:space="0" w:color="auto"/>
+              <w:left w:val="single" w:sz="4" w:space="0" w:color="auto"/>
+              <w:bottom w:val="single" w:sz="4" w:space="0" w:color="auto"/>
+              <w:right w:val="single" w:sz="4" w:space="0" w:color="auto"/>
+            </w:tcBorders>
+          </w:tcPr>
+          <w:p>
+            <w:pPr>
+              <w:spacing w:line="360" w:lineRule="auto"/>
+              <w:rPr>
+                <w:rFonts w:ascii="Times New Roman" w:hAnsi="Times New Roman" w:cs="Times New Roman"/>
+                <w:bCs/>
+              </w:rPr>
+            </w:pPr>
+            <w:r>
+              <w:rPr>
+                <w:rFonts w:ascii="Times New Roman" w:hAnsi="Times New Roman" w:cs="Times New Roman"/>
+                <w:bCs/>
+              </w:rPr>
+              <w:t>Lack of time to complete the project on time.</w:t>
+            </w:r>
+          </w:p>
+        </w:tc>
+        <w:tc>
+          <w:tcPr>
+            <w:tcW w:w="1521" w:type="dxa"/>
+            <w:tcBorders>
+              <w:top w:val="single" w:sz="4" w:space="0" w:color="auto"/>
+              <w:left w:val="single" w:sz="4" w:space="0" w:color="auto"/>
+              <w:bottom w:val="single" w:sz="4" w:space="0" w:color="auto"/>
+              <w:right w:val="single" w:sz="4" w:space="0" w:color="auto"/>
+            </w:tcBorders>
+          </w:tcPr>
+          <w:p>
+            <w:pPr>
+              <w:spacing w:line="360" w:lineRule="auto"/>
+              <w:rPr>
+                <w:rFonts w:ascii="Times New Roman" w:hAnsi="Times New Roman" w:cs="Times New Roman"/>
+                <w:bCs/>
+              </w:rPr>
+            </w:pPr>
+            <w:r>
+              <w:rPr>
+                <w:rFonts w:ascii="Times New Roman" w:hAnsi="Times New Roman" w:cs="Times New Roman"/>
+                <w:bCs/>
+              </w:rPr>
+              <w:t>Task and website development takes more time than expected from the schedule.</w:t>
+            </w:r>
+          </w:p>
+        </w:tc>
+        <w:tc>
+          <w:tcPr>
+            <w:tcW w:w="1381" w:type="dxa"/>
+            <w:tcBorders>
+              <w:top w:val="single" w:sz="4" w:space="0" w:color="auto"/>
+              <w:left w:val="single" w:sz="4" w:space="0" w:color="auto"/>
+              <w:bottom w:val="single" w:sz="4" w:space="0" w:color="auto"/>
+              <w:right w:val="single" w:sz="4" w:space="0" w:color="auto"/>
+            </w:tcBorders>
+          </w:tcPr>
+          <w:p>
+            <w:pPr>
+              <w:spacing w:line="360" w:lineRule="auto"/>
+              <w:rPr>
+                <w:rFonts w:ascii="Times New Roman" w:hAnsi="Times New Roman" w:cs="Times New Roman"/>
+                <w:bCs/>
+              </w:rPr>
+            </w:pPr>
+            <w:r>
+              <w:rPr>
+                <w:rFonts w:ascii="Times New Roman" w:hAnsi="Times New Roman" w:cs="Times New Roman"/>
+                <w:bCs/>
+              </w:rPr>
+              <w:t>Find the solution for the problem and follow the schedule.</w:t>
+            </w:r>
+          </w:p>
+        </w:tc>
+        <w:tc>
+          <w:tcPr>
+            <w:tcW w:w="1073" w:type="dxa"/>
+            <w:tcBorders>
+              <w:top w:val="single" w:sz="4" w:space="0" w:color="auto"/>
+              <w:left w:val="single" w:sz="4" w:space="0" w:color="auto"/>
+              <w:bottom w:val="single" w:sz="4" w:space="0" w:color="auto"/>
+              <w:right w:val="single" w:sz="4" w:space="0" w:color="auto"/>
+            </w:tcBorders>
+          </w:tcPr>
+          <w:p>
+            <w:pPr>
+              <w:spacing w:line="360" w:lineRule="auto"/>
+              <w:rPr>
+                <w:rFonts w:ascii="Times New Roman" w:hAnsi="Times New Roman" w:cs="Times New Roman"/>
+                <w:bCs/>
+              </w:rPr>
+            </w:pPr>
+            <w:r>
+              <w:rPr>
+                <w:rFonts w:ascii="Times New Roman" w:hAnsi="Times New Roman" w:cs="Times New Roman"/>
+                <w:bCs/>
+              </w:rPr>
+              <w:t>Team Member and Team Leader</w:t>
+            </w:r>
+          </w:p>
+        </w:tc>
+        <w:tc>
+          <w:tcPr>
+            <w:tcW w:w="829" w:type="dxa"/>
+            <w:tcBorders>
+              <w:top w:val="single" w:sz="4" w:space="0" w:color="auto"/>
+              <w:left w:val="single" w:sz="4" w:space="0" w:color="auto"/>
+              <w:bottom w:val="single" w:sz="4" w:space="0" w:color="auto"/>
+              <w:right w:val="single" w:sz="4" w:space="0" w:color="auto"/>
+            </w:tcBorders>
+          </w:tcPr>
+          <w:p>
+            <w:pPr>
+              <w:spacing w:line="360" w:lineRule="auto"/>
+              <w:jc w:val="center"/>
+              <w:rPr>
+                <w:rFonts w:ascii="Times New Roman" w:hAnsi="Times New Roman" w:cs="Times New Roman"/>
+                <w:bCs/>
+              </w:rPr>
+            </w:pPr>
+            <w:r>
+              <w:rPr>
+                <w:rFonts w:ascii="Times New Roman" w:hAnsi="Times New Roman" w:cs="Times New Roman"/>
+                <w:bCs/>
+              </w:rPr>
+              <w:t>High</w:t>
+            </w:r>
+          </w:p>
+        </w:tc>
+        <w:tc>
+          <w:tcPr>
+            <w:tcW w:w="1106" w:type="dxa"/>
+            <w:tcBorders>
+              <w:top w:val="single" w:sz="4" w:space="0" w:color="auto"/>
+              <w:left w:val="single" w:sz="4" w:space="0" w:color="auto"/>
+              <w:bottom w:val="single" w:sz="4" w:space="0" w:color="auto"/>
+              <w:right w:val="single" w:sz="4" w:space="0" w:color="auto"/>
+            </w:tcBorders>
+          </w:tcPr>
+          <w:p>
+            <w:pPr>
+              <w:spacing w:line="360" w:lineRule="auto"/>
+              <w:jc w:val="center"/>
+              <w:rPr>
+                <w:rFonts w:ascii="Times New Roman" w:hAnsi="Times New Roman" w:cs="Times New Roman"/>
+                <w:bCs/>
+              </w:rPr>
+            </w:pPr>
+            <w:r>
+              <w:rPr>
+                <w:rFonts w:ascii="Times New Roman" w:hAnsi="Times New Roman" w:cs="Times New Roman"/>
+                <w:bCs/>
+              </w:rPr>
+              <w:t>High</w:t>
+            </w:r>
+          </w:p>
+        </w:tc>
+        <w:tc>
+          <w:tcPr>
+            <w:tcW w:w="1830" w:type="dxa"/>
+            <w:tcBorders>
+              <w:top w:val="single" w:sz="4" w:space="0" w:color="auto"/>
+              <w:left w:val="single" w:sz="4" w:space="0" w:color="auto"/>
+              <w:bottom w:val="single" w:sz="4" w:space="0" w:color="auto"/>
+              <w:right w:val="single" w:sz="4" w:space="0" w:color="auto"/>
+            </w:tcBorders>
+          </w:tcPr>
+          <w:p>
+            <w:pPr>
+              <w:spacing w:line="360" w:lineRule="auto"/>
+              <w:jc w:val="center"/>
+              <w:rPr>
+                <w:rFonts w:ascii="Times New Roman" w:hAnsi="Times New Roman" w:cs="Times New Roman"/>
+                <w:bCs/>
+              </w:rPr>
+            </w:pPr>
+            <w:r>
+              <w:rPr>
+                <w:rFonts w:ascii="Times New Roman" w:hAnsi="Times New Roman" w:cs="Times New Roman"/>
+                <w:bCs/>
+              </w:rPr>
+              <w:t>Open</w:t>
+            </w:r>
+          </w:p>
+        </w:tc>
+      </w:tr>
+      <w:tr>
+        <w:trPr>
+          <w:trHeight w:val="2378"/>
+          <w:jc w:val="center"/>
+        </w:trPr>
+        <w:tc>
+          <w:tcPr>
+            <w:tcW w:w="554" w:type="dxa"/>
+            <w:tcBorders>
+              <w:top w:val="single" w:sz="4" w:space="0" w:color="auto"/>
+              <w:left w:val="single" w:sz="4" w:space="0" w:color="auto"/>
+              <w:bottom w:val="single" w:sz="4" w:space="0" w:color="auto"/>
+              <w:right w:val="single" w:sz="4" w:space="0" w:color="auto"/>
+            </w:tcBorders>
+          </w:tcPr>
+          <w:p>
+            <w:pPr>
+              <w:spacing w:line="360" w:lineRule="auto"/>
+              <w:jc w:val="center"/>
+              <w:rPr>
+                <w:rFonts w:ascii="Times New Roman" w:hAnsi="Times New Roman" w:cs="Times New Roman"/>
+                <w:bCs/>
+              </w:rPr>
+            </w:pPr>
+            <w:r>
+              <w:rPr>
+                <w:rFonts w:ascii="Times New Roman" w:hAnsi="Times New Roman" w:cs="Times New Roman"/>
+                <w:bCs/>
+              </w:rPr>
+              <w:t>5</w:t>
+            </w:r>
+          </w:p>
+        </w:tc>
+        <w:tc>
+          <w:tcPr>
+            <w:tcW w:w="829" w:type="dxa"/>
+            <w:tcBorders>
+              <w:top w:val="single" w:sz="4" w:space="0" w:color="auto"/>
+              <w:left w:val="single" w:sz="4" w:space="0" w:color="auto"/>
+              <w:bottom w:val="single" w:sz="4" w:space="0" w:color="auto"/>
+              <w:right w:val="single" w:sz="4" w:space="0" w:color="auto"/>
+            </w:tcBorders>
+          </w:tcPr>
+          <w:p>
+            <w:pPr>
+              <w:spacing w:line="360" w:lineRule="auto"/>
+              <w:jc w:val="center"/>
+              <w:rPr>
+                <w:rFonts w:ascii="Times New Roman" w:hAnsi="Times New Roman" w:cs="Times New Roman"/>
+                <w:bCs/>
+              </w:rPr>
+            </w:pPr>
+            <w:r>
+              <w:rPr>
+                <w:rFonts w:ascii="Times New Roman" w:hAnsi="Times New Roman" w:cs="Times New Roman"/>
+                <w:bCs/>
+              </w:rPr>
+              <w:t>5</w:t>
+            </w:r>
+          </w:p>
+        </w:tc>
+        <w:tc>
+          <w:tcPr>
+            <w:tcW w:w="1520" w:type="dxa"/>
+            <w:tcBorders>
+              <w:top w:val="single" w:sz="4" w:space="0" w:color="auto"/>
+              <w:left w:val="single" w:sz="4" w:space="0" w:color="auto"/>
+              <w:bottom w:val="single" w:sz="4" w:space="0" w:color="auto"/>
+              <w:right w:val="single" w:sz="4" w:space="0" w:color="auto"/>
+            </w:tcBorders>
+          </w:tcPr>
+          <w:p>
+            <w:pPr>
+              <w:spacing w:line="360" w:lineRule="auto"/>
+              <w:rPr>
+                <w:bCs/>
+              </w:rPr>
+            </w:pPr>
+            <w:r>
+              <w:rPr>
+                <w:bCs/>
+              </w:rPr>
+              <w:t>Bug in the Website</w:t>
+            </w:r>
+          </w:p>
+        </w:tc>
+        <w:tc>
+          <w:tcPr>
+            <w:tcW w:w="1935" w:type="dxa"/>
+            <w:tcBorders>
+              <w:top w:val="single" w:sz="4" w:space="0" w:color="auto"/>
+              <w:left w:val="single" w:sz="4" w:space="0" w:color="auto"/>
+              <w:bottom w:val="single" w:sz="4" w:space="0" w:color="auto"/>
+              <w:right w:val="single" w:sz="4" w:space="0" w:color="auto"/>
+            </w:tcBorders>
+          </w:tcPr>
+          <w:p>
+            <w:pPr>
+              <w:spacing w:line="360" w:lineRule="auto"/>
+              <w:rPr>
+                <w:rFonts w:ascii="Times New Roman" w:hAnsi="Times New Roman" w:cs="Times New Roman"/>
+                <w:bCs/>
+              </w:rPr>
+            </w:pPr>
+            <w:r>
+              <w:rPr>
+                <w:rFonts w:ascii="Times New Roman" w:hAnsi="Times New Roman" w:cs="Times New Roman"/>
+                <w:bCs/>
+              </w:rPr>
+              <w:t>There is bug in the website that will make website can not function properly.</w:t>
+            </w:r>
+          </w:p>
+        </w:tc>
+        <w:tc>
+          <w:tcPr>
+            <w:tcW w:w="1244" w:type="dxa"/>
+            <w:tcBorders>
+              <w:top w:val="single" w:sz="4" w:space="0" w:color="auto"/>
+              <w:left w:val="single" w:sz="4" w:space="0" w:color="auto"/>
+              <w:bottom w:val="single" w:sz="4" w:space="0" w:color="auto"/>
+              <w:right w:val="single" w:sz="4" w:space="0" w:color="auto"/>
+            </w:tcBorders>
+          </w:tcPr>
+          <w:p>
+            <w:pPr>
+              <w:spacing w:line="360" w:lineRule="auto"/>
+              <w:jc w:val="center"/>
+              <w:rPr>
+                <w:rFonts w:ascii="Times New Roman" w:hAnsi="Times New Roman" w:cs="Times New Roman"/>
+                <w:bCs/>
+              </w:rPr>
+            </w:pPr>
+            <w:r>
+              <w:rPr>
+                <w:rFonts w:ascii="Times New Roman" w:hAnsi="Times New Roman" w:cs="Times New Roman"/>
+                <w:bCs/>
+              </w:rPr>
+              <w:t>System Risk</w:t>
+            </w:r>
+          </w:p>
+        </w:tc>
+        <w:tc>
+          <w:tcPr>
+            <w:tcW w:w="1657" w:type="dxa"/>
+            <w:tcBorders>
+              <w:top w:val="single" w:sz="4" w:space="0" w:color="auto"/>
+              <w:left w:val="single" w:sz="4" w:space="0" w:color="auto"/>
+              <w:bottom w:val="single" w:sz="4" w:space="0" w:color="auto"/>
+              <w:right w:val="single" w:sz="4" w:space="0" w:color="auto"/>
+            </w:tcBorders>
+          </w:tcPr>
+          <w:p>
+            <w:pPr>
+              <w:spacing w:line="360" w:lineRule="auto"/>
+              <w:rPr>
+                <w:rFonts w:ascii="Times New Roman" w:hAnsi="Times New Roman" w:cs="Times New Roman"/>
+                <w:bCs/>
+              </w:rPr>
+            </w:pPr>
+            <w:r>
+              <w:rPr>
+                <w:rFonts w:ascii="Times New Roman" w:hAnsi="Times New Roman" w:cs="Times New Roman"/>
+                <w:bCs/>
+              </w:rPr>
+              <w:t>There are mistake and error in the website development</w:t>
+            </w:r>
+          </w:p>
+        </w:tc>
+        <w:tc>
+          <w:tcPr>
+            <w:tcW w:w="1521" w:type="dxa"/>
+            <w:tcBorders>
+              <w:top w:val="single" w:sz="4" w:space="0" w:color="auto"/>
+              <w:left w:val="single" w:sz="4" w:space="0" w:color="auto"/>
+              <w:bottom w:val="single" w:sz="4" w:space="0" w:color="auto"/>
+              <w:right w:val="single" w:sz="4" w:space="0" w:color="auto"/>
+            </w:tcBorders>
+          </w:tcPr>
+          <w:p>
+            <w:pPr>
+              <w:spacing w:line="360" w:lineRule="auto"/>
+              <w:rPr>
+                <w:rFonts w:ascii="Times New Roman" w:hAnsi="Times New Roman" w:cs="Times New Roman"/>
+                <w:bCs/>
+              </w:rPr>
+            </w:pPr>
+            <w:r>
+              <w:rPr>
+                <w:rFonts w:ascii="Times New Roman" w:hAnsi="Times New Roman" w:cs="Times New Roman"/>
+                <w:bCs/>
+              </w:rPr>
+              <w:t>Not checking when making the website</w:t>
+            </w:r>
+          </w:p>
+        </w:tc>
+        <w:tc>
+          <w:tcPr>
+            <w:tcW w:w="1381" w:type="dxa"/>
+            <w:tcBorders>
+              <w:top w:val="single" w:sz="4" w:space="0" w:color="auto"/>
+              <w:left w:val="single" w:sz="4" w:space="0" w:color="auto"/>
+              <w:bottom w:val="single" w:sz="4" w:space="0" w:color="auto"/>
+              <w:right w:val="single" w:sz="4" w:space="0" w:color="auto"/>
+            </w:tcBorders>
+          </w:tcPr>
+          <w:p>
+            <w:pPr>
+              <w:spacing w:line="360" w:lineRule="auto"/>
+              <w:rPr>
+                <w:rFonts w:ascii="Times New Roman" w:hAnsi="Times New Roman" w:cs="Times New Roman"/>
+                <w:bCs/>
+              </w:rPr>
+            </w:pPr>
+            <w:r>
+              <w:rPr>
+                <w:rFonts w:ascii="Times New Roman" w:hAnsi="Times New Roman" w:cs="Times New Roman"/>
+                <w:bCs/>
+              </w:rPr>
+              <w:t>Search and learn available source to avoid making some mistakes</w:t>
+            </w:r>
+          </w:p>
+        </w:tc>
+        <w:tc>
+          <w:tcPr>
+            <w:tcW w:w="1073" w:type="dxa"/>
+            <w:tcBorders>
+              <w:top w:val="single" w:sz="4" w:space="0" w:color="auto"/>
+              <w:left w:val="single" w:sz="4" w:space="0" w:color="auto"/>
+              <w:bottom w:val="single" w:sz="4" w:space="0" w:color="auto"/>
+              <w:right w:val="single" w:sz="4" w:space="0" w:color="auto"/>
+            </w:tcBorders>
+          </w:tcPr>
+          <w:p>
+            <w:pPr>
+              <w:spacing w:line="360" w:lineRule="auto"/>
+              <w:rPr>
+                <w:rFonts w:ascii="Times New Roman" w:hAnsi="Times New Roman" w:cs="Times New Roman"/>
+                <w:bCs/>
+              </w:rPr>
+            </w:pPr>
+            <w:r>
+              <w:rPr>
+                <w:rFonts w:ascii="Times New Roman" w:hAnsi="Times New Roman" w:cs="Times New Roman"/>
+                <w:bCs/>
+              </w:rPr>
+              <w:t>Team Member and Team Leader</w:t>
+            </w:r>
+          </w:p>
+        </w:tc>
+        <w:tc>
+          <w:tcPr>
+            <w:tcW w:w="829" w:type="dxa"/>
+            <w:tcBorders>
+              <w:top w:val="single" w:sz="4" w:space="0" w:color="auto"/>
+              <w:left w:val="single" w:sz="4" w:space="0" w:color="auto"/>
+              <w:bottom w:val="single" w:sz="4" w:space="0" w:color="auto"/>
+              <w:right w:val="single" w:sz="4" w:space="0" w:color="auto"/>
+            </w:tcBorders>
+          </w:tcPr>
+          <w:p>
+            <w:pPr>
+              <w:spacing w:line="360" w:lineRule="auto"/>
+              <w:jc w:val="center"/>
+              <w:rPr>
+                <w:rFonts w:ascii="Times New Roman" w:hAnsi="Times New Roman" w:cs="Times New Roman"/>
+                <w:bCs/>
+              </w:rPr>
+            </w:pPr>
+            <w:r>
+              <w:rPr>
+                <w:rFonts w:ascii="Times New Roman" w:hAnsi="Times New Roman" w:cs="Times New Roman"/>
+                <w:bCs/>
+              </w:rPr>
+              <w:t>High</w:t>
+            </w:r>
+          </w:p>
+        </w:tc>
+        <w:tc>
+          <w:tcPr>
+            <w:tcW w:w="1106" w:type="dxa"/>
+            <w:tcBorders>
+              <w:top w:val="single" w:sz="4" w:space="0" w:color="auto"/>
+              <w:left w:val="single" w:sz="4" w:space="0" w:color="auto"/>
+              <w:bottom w:val="single" w:sz="4" w:space="0" w:color="auto"/>
+              <w:right w:val="single" w:sz="4" w:space="0" w:color="auto"/>
+            </w:tcBorders>
+          </w:tcPr>
+          <w:p>
+            <w:pPr>
+              <w:spacing w:line="360" w:lineRule="auto"/>
+              <w:jc w:val="center"/>
+              <w:rPr>
+                <w:rFonts w:ascii="Times New Roman" w:hAnsi="Times New Roman" w:cs="Times New Roman"/>
+                <w:bCs/>
+              </w:rPr>
+            </w:pPr>
+            <w:r>
+              <w:rPr>
+                <w:rFonts w:ascii="Times New Roman" w:hAnsi="Times New Roman" w:cs="Times New Roman"/>
+                <w:bCs/>
+              </w:rPr>
+              <w:t>High</w:t>
+            </w:r>
+          </w:p>
+        </w:tc>
+        <w:tc>
+          <w:tcPr>
+            <w:tcW w:w="1830" w:type="dxa"/>
+            <w:tcBorders>
+              <w:top w:val="single" w:sz="4" w:space="0" w:color="auto"/>
+              <w:left w:val="single" w:sz="4" w:space="0" w:color="auto"/>
+              <w:bottom w:val="single" w:sz="4" w:space="0" w:color="auto"/>
+              <w:right w:val="single" w:sz="4" w:space="0" w:color="auto"/>
+            </w:tcBorders>
+          </w:tcPr>
+          <w:p>
+            <w:pPr>
+              <w:spacing w:line="360" w:lineRule="auto"/>
+              <w:jc w:val="center"/>
+              <w:rPr>
+                <w:rFonts w:ascii="Times New Roman" w:hAnsi="Times New Roman" w:cs="Times New Roman"/>
+                <w:bCs/>
+              </w:rPr>
+            </w:pPr>
+            <w:r>
+              <w:rPr>
+                <w:rFonts w:ascii="Times New Roman" w:hAnsi="Times New Roman" w:cs="Times New Roman"/>
+                <w:bCs/>
+              </w:rPr>
+              <w:t>Open</w:t>
+            </w:r>
+          </w:p>
+        </w:tc>
+      </w:tr>
+    </w:tbl>
     <w:p>
       <w:pPr>
         <w:rPr>
@@ -14160,9 +16394,22 @@
           <w:b/>
           <w:lang w:val="en-ID"/>
         </w:rPr>
-        <w:lastRenderedPageBreak/>
         <w:br w:type="page"/>
       </w:r>
+    </w:p>
+    <w:p>
+      <w:pPr>
+        <w:rPr>
+          <w:b/>
+          <w:lang w:val="en-ID"/>
+        </w:rPr>
+        <w:sectPr>
+          <w:pgSz w:w="15840" w:h="12240" w:orient="landscape"/>
+          <w:pgMar w:top="1440" w:right="1440" w:bottom="1440" w:left="1440" w:header="709" w:footer="709" w:gutter="0"/>
+          <w:cols w:space="708"/>
+          <w:docGrid w:linePitch="360"/>
+        </w:sectPr>
+      </w:pPr>
     </w:p>
     <w:p>
       <w:pPr>
@@ -14190,13 +16437,7 @@
         <w:rPr>
           <w:lang w:val="en-ID"/>
         </w:rPr>
-        <w:t xml:space="preserve">O’Neil ,Patrick Howell, Tate Ryan-Mosley, and Bobbie Johnson. 2020. </w:t>
-      </w:r>
-      <w:r>
-        <w:rPr>
-          <w:lang w:val="en-ID"/>
-        </w:rPr>
-        <w:t xml:space="preserve">A Flood of coronavirus apps are tracking us. Now it’s time to keep track of them. MIT Technology Review. </w:t>
+        <w:t xml:space="preserve">O’Neil ,Patrick Howell, Tate Ryan-Mosley, and Bobbie Johnson. 2020. A Flood of coronavirus apps are tracking us. Now it’s time to keep track of them. MIT Technology Review. </w:t>
       </w:r>
       <w:r>
         <w:rPr>
@@ -14232,101 +16473,9 @@
         </w:rPr>
       </w:pPr>
     </w:p>
-    <w:p>
-      <w:pPr>
-        <w:rPr>
-          <w:lang w:val="en-ID"/>
-        </w:rPr>
-      </w:pPr>
-    </w:p>
-    <w:p>
-      <w:pPr>
-        <w:rPr>
-          <w:lang w:val="en-ID"/>
-        </w:rPr>
-      </w:pPr>
-    </w:p>
-    <w:p>
-      <w:pPr>
-        <w:rPr>
-          <w:lang w:val="en-ID"/>
-        </w:rPr>
-      </w:pPr>
-    </w:p>
-    <w:p>
-      <w:pPr>
-        <w:rPr>
-          <w:lang w:val="en-ID"/>
-        </w:rPr>
-      </w:pPr>
-    </w:p>
-    <w:p>
-      <w:pPr>
-        <w:rPr>
-          <w:lang w:val="en-ID"/>
-        </w:rPr>
-      </w:pPr>
-    </w:p>
-    <w:p>
-      <w:pPr>
-        <w:rPr>
-          <w:lang w:val="en-ID"/>
-        </w:rPr>
-      </w:pPr>
-    </w:p>
-    <w:p>
-      <w:pPr>
-        <w:rPr>
-          <w:lang w:val="en-ID"/>
-        </w:rPr>
-      </w:pPr>
-    </w:p>
-    <w:p>
-      <w:pPr>
-        <w:rPr>
-          <w:lang w:val="en-ID"/>
-        </w:rPr>
-      </w:pPr>
-    </w:p>
-    <w:p>
-      <w:pPr>
-        <w:rPr>
-          <w:lang w:val="en-ID"/>
-        </w:rPr>
-      </w:pPr>
-    </w:p>
-    <w:p>
-      <w:pPr>
-        <w:rPr>
-          <w:lang w:val="en-ID"/>
-        </w:rPr>
-      </w:pPr>
-    </w:p>
-    <w:p>
-      <w:pPr>
-        <w:tabs>
-          <w:tab w:val="left" w:pos="1683"/>
-        </w:tabs>
-        <w:rPr>
-          <w:lang w:val="en-ID"/>
-        </w:rPr>
-      </w:pPr>
-      <w:r>
-        <w:rPr>
-          <w:lang w:val="en-ID"/>
-        </w:rPr>
-        <w:tab/>
-      </w:r>
-    </w:p>
     <w:sectPr>
-      <w:headerReference w:type="even" r:id="rId15"/>
-      <w:headerReference w:type="default" r:id="rId16"/>
-      <w:footerReference w:type="even" r:id="rId17"/>
-      <w:footerReference w:type="default" r:id="rId18"/>
-      <w:headerReference w:type="first" r:id="rId19"/>
-      <w:footerReference w:type="first" r:id="rId20"/>
       <w:pgSz w:w="12240" w:h="15840"/>
-      <w:pgMar w:top="1440" w:right="1440" w:bottom="1440" w:left="1440" w:header="708" w:footer="708" w:gutter="0"/>
+      <w:pgMar w:top="1440" w:right="1440" w:bottom="1440" w:left="1440" w:header="709" w:footer="709" w:gutter="0"/>
       <w:cols w:space="708"/>
       <w:titlePg/>
       <w:docGrid w:linePitch="360"/>
@@ -14362,19 +16511,9 @@
 
 <file path=word/footer1.xml><?xml version="1.0" encoding="utf-8"?>
 <w:ftr xmlns:wpc="http://schemas.microsoft.com/office/word/2010/wordprocessingCanvas" xmlns:cx="http://schemas.microsoft.com/office/drawing/2014/chartex" xmlns:cx1="http://schemas.microsoft.com/office/drawing/2015/9/8/chartex" xmlns:mc="http://schemas.openxmlformats.org/markup-compatibility/2006" xmlns:o="urn:schemas-microsoft-com:office:office" xmlns:r="http://schemas.openxmlformats.org/officeDocument/2006/relationships" xmlns:m="http://schemas.openxmlformats.org/officeDocument/2006/math" xmlns:v="urn:schemas-microsoft-com:vml" xmlns:wp14="http://schemas.microsoft.com/office/word/2010/wordprocessingDrawing" xmlns:wp="http://schemas.openxmlformats.org/drawingml/2006/wordprocessingDrawing" xmlns:w10="urn:schemas-microsoft-com:office:word" xmlns:w="http://schemas.openxmlformats.org/wordprocessingml/2006/main" xmlns:w14="http://schemas.microsoft.com/office/word/2010/wordml" xmlns:w15="http://schemas.microsoft.com/office/word/2012/wordml" xmlns:w16se="http://schemas.microsoft.com/office/word/2015/wordml/symex" xmlns:wpg="http://schemas.microsoft.com/office/word/2010/wordprocessingGroup" xmlns:wpi="http://schemas.microsoft.com/office/word/2010/wordprocessingInk" xmlns:wne="http://schemas.microsoft.com/office/word/2006/wordml" xmlns:wps="http://schemas.microsoft.com/office/word/2010/wordprocessingShape" mc:Ignorable="w14 w15 w16se wp14">
-  <w:p>
-    <w:pPr>
-      <w:pStyle w:val="Footer"/>
-    </w:pPr>
-  </w:p>
-</w:ftr>
-</file>
-
-<file path=word/footer2.xml><?xml version="1.0" encoding="utf-8"?>
-<w:ftr xmlns:wpc="http://schemas.microsoft.com/office/word/2010/wordprocessingCanvas" xmlns:cx="http://schemas.microsoft.com/office/drawing/2014/chartex" xmlns:cx1="http://schemas.microsoft.com/office/drawing/2015/9/8/chartex" xmlns:mc="http://schemas.openxmlformats.org/markup-compatibility/2006" xmlns:o="urn:schemas-microsoft-com:office:office" xmlns:r="http://schemas.openxmlformats.org/officeDocument/2006/relationships" xmlns:m="http://schemas.openxmlformats.org/officeDocument/2006/math" xmlns:v="urn:schemas-microsoft-com:vml" xmlns:wp14="http://schemas.microsoft.com/office/word/2010/wordprocessingDrawing" xmlns:wp="http://schemas.openxmlformats.org/drawingml/2006/wordprocessingDrawing" xmlns:w10="urn:schemas-microsoft-com:office:word" xmlns:w="http://schemas.openxmlformats.org/wordprocessingml/2006/main" xmlns:w14="http://schemas.microsoft.com/office/word/2010/wordml" xmlns:w15="http://schemas.microsoft.com/office/word/2012/wordml" xmlns:w16se="http://schemas.microsoft.com/office/word/2015/wordml/symex" xmlns:wpg="http://schemas.microsoft.com/office/word/2010/wordprocessingGroup" xmlns:wpi="http://schemas.microsoft.com/office/word/2010/wordprocessingInk" xmlns:wne="http://schemas.microsoft.com/office/word/2006/wordml" xmlns:wps="http://schemas.microsoft.com/office/word/2010/wordprocessingShape" mc:Ignorable="w14 w15 w16se wp14">
   <w:sdt>
     <w:sdtPr>
-      <w:id w:val="1428002107"/>
+      <w:id w:val="-389807822"/>
       <w:docPartObj>
         <w:docPartGallery w:val="Page Numbers (Bottom of Page)"/>
         <w:docPartUnique/>
@@ -14408,7 +16547,7 @@
           <w:rPr>
             <w:noProof/>
           </w:rPr>
-          <w:t>13</w:t>
+          <w:t>14</w:t>
         </w:r>
         <w:r>
           <w:rPr>
@@ -14437,8 +16576,65 @@
 </w:ftr>
 </file>
 
-<file path=word/footer3.xml><?xml version="1.0" encoding="utf-8"?>
+<file path=word/footer2.xml><?xml version="1.0" encoding="utf-8"?>
 <w:ftr xmlns:wpc="http://schemas.microsoft.com/office/word/2010/wordprocessingCanvas" xmlns:cx="http://schemas.microsoft.com/office/drawing/2014/chartex" xmlns:cx1="http://schemas.microsoft.com/office/drawing/2015/9/8/chartex" xmlns:mc="http://schemas.openxmlformats.org/markup-compatibility/2006" xmlns:o="urn:schemas-microsoft-com:office:office" xmlns:r="http://schemas.openxmlformats.org/officeDocument/2006/relationships" xmlns:m="http://schemas.openxmlformats.org/officeDocument/2006/math" xmlns:v="urn:schemas-microsoft-com:vml" xmlns:wp14="http://schemas.microsoft.com/office/word/2010/wordprocessingDrawing" xmlns:wp="http://schemas.openxmlformats.org/drawingml/2006/wordprocessingDrawing" xmlns:w10="urn:schemas-microsoft-com:office:word" xmlns:w="http://schemas.openxmlformats.org/wordprocessingml/2006/main" xmlns:w14="http://schemas.microsoft.com/office/word/2010/wordml" xmlns:w15="http://schemas.microsoft.com/office/word/2012/wordml" xmlns:w16se="http://schemas.microsoft.com/office/word/2015/wordml/symex" xmlns:wpg="http://schemas.microsoft.com/office/word/2010/wordprocessingGroup" xmlns:wpi="http://schemas.microsoft.com/office/word/2010/wordprocessingInk" xmlns:wne="http://schemas.microsoft.com/office/word/2006/wordml" xmlns:wps="http://schemas.microsoft.com/office/word/2010/wordprocessingShape" mc:Ignorable="w14 w15 w16se wp14">
+  <w:sdt>
+    <w:sdtPr>
+      <w:id w:val="666066973"/>
+      <w:docPartObj>
+        <w:docPartGallery w:val="Page Numbers (Bottom of Page)"/>
+        <w:docPartUnique/>
+      </w:docPartObj>
+    </w:sdtPr>
+    <w:sdtEndPr>
+      <w:rPr>
+        <w:color w:val="7F7F7F" w:themeColor="background1" w:themeShade="7F"/>
+        <w:spacing w:val="60"/>
+      </w:rPr>
+    </w:sdtEndPr>
+    <w:sdtContent>
+      <w:p>
+        <w:pPr>
+          <w:pStyle w:val="Footer"/>
+          <w:pBdr>
+            <w:top w:val="single" w:sz="4" w:space="1" w:color="D9D9D9" w:themeColor="background1" w:themeShade="D9"/>
+          </w:pBdr>
+          <w:jc w:val="right"/>
+        </w:pPr>
+        <w:r>
+          <w:fldChar w:fldCharType="begin"/>
+        </w:r>
+        <w:r>
+          <w:instrText xml:space="preserve"> PAGE   \* MERGEFORMAT </w:instrText>
+        </w:r>
+        <w:r>
+          <w:fldChar w:fldCharType="separate"/>
+        </w:r>
+        <w:r>
+          <w:rPr>
+            <w:noProof/>
+          </w:rPr>
+          <w:t>17</w:t>
+        </w:r>
+        <w:r>
+          <w:rPr>
+            <w:noProof/>
+          </w:rPr>
+          <w:fldChar w:fldCharType="end"/>
+        </w:r>
+        <w:r>
+          <w:t xml:space="preserve"> | </w:t>
+        </w:r>
+        <w:r>
+          <w:rPr>
+            <w:color w:val="7F7F7F" w:themeColor="background1" w:themeShade="7F"/>
+            <w:spacing w:val="60"/>
+          </w:rPr>
+          <w:t>Page</w:t>
+        </w:r>
+      </w:p>
+    </w:sdtContent>
+  </w:sdt>
   <w:p>
     <w:pPr>
       <w:pStyle w:val="Footer"/>
@@ -14470,36 +16666,6 @@
     </w:p>
   </w:footnote>
 </w:footnotes>
-</file>
-
-<file path=word/header1.xml><?xml version="1.0" encoding="utf-8"?>
-<w:hdr xmlns:wpc="http://schemas.microsoft.com/office/word/2010/wordprocessingCanvas" xmlns:cx="http://schemas.microsoft.com/office/drawing/2014/chartex" xmlns:cx1="http://schemas.microsoft.com/office/drawing/2015/9/8/chartex" xmlns:mc="http://schemas.openxmlformats.org/markup-compatibility/2006" xmlns:o="urn:schemas-microsoft-com:office:office" xmlns:r="http://schemas.openxmlformats.org/officeDocument/2006/relationships" xmlns:m="http://schemas.openxmlformats.org/officeDocument/2006/math" xmlns:v="urn:schemas-microsoft-com:vml" xmlns:wp14="http://schemas.microsoft.com/office/word/2010/wordprocessingDrawing" xmlns:wp="http://schemas.openxmlformats.org/drawingml/2006/wordprocessingDrawing" xmlns:w10="urn:schemas-microsoft-com:office:word" xmlns:w="http://schemas.openxmlformats.org/wordprocessingml/2006/main" xmlns:w14="http://schemas.microsoft.com/office/word/2010/wordml" xmlns:w15="http://schemas.microsoft.com/office/word/2012/wordml" xmlns:w16se="http://schemas.microsoft.com/office/word/2015/wordml/symex" xmlns:wpg="http://schemas.microsoft.com/office/word/2010/wordprocessingGroup" xmlns:wpi="http://schemas.microsoft.com/office/word/2010/wordprocessingInk" xmlns:wne="http://schemas.microsoft.com/office/word/2006/wordml" xmlns:wps="http://schemas.microsoft.com/office/word/2010/wordprocessingShape" mc:Ignorable="w14 w15 w16se wp14">
-  <w:p>
-    <w:pPr>
-      <w:pStyle w:val="Header"/>
-    </w:pPr>
-  </w:p>
-</w:hdr>
-</file>
-
-<file path=word/header2.xml><?xml version="1.0" encoding="utf-8"?>
-<w:hdr xmlns:wpc="http://schemas.microsoft.com/office/word/2010/wordprocessingCanvas" xmlns:cx="http://schemas.microsoft.com/office/drawing/2014/chartex" xmlns:cx1="http://schemas.microsoft.com/office/drawing/2015/9/8/chartex" xmlns:mc="http://schemas.openxmlformats.org/markup-compatibility/2006" xmlns:o="urn:schemas-microsoft-com:office:office" xmlns:r="http://schemas.openxmlformats.org/officeDocument/2006/relationships" xmlns:m="http://schemas.openxmlformats.org/officeDocument/2006/math" xmlns:v="urn:schemas-microsoft-com:vml" xmlns:wp14="http://schemas.microsoft.com/office/word/2010/wordprocessingDrawing" xmlns:wp="http://schemas.openxmlformats.org/drawingml/2006/wordprocessingDrawing" xmlns:w10="urn:schemas-microsoft-com:office:word" xmlns:w="http://schemas.openxmlformats.org/wordprocessingml/2006/main" xmlns:w14="http://schemas.microsoft.com/office/word/2010/wordml" xmlns:w15="http://schemas.microsoft.com/office/word/2012/wordml" xmlns:w16se="http://schemas.microsoft.com/office/word/2015/wordml/symex" xmlns:wpg="http://schemas.microsoft.com/office/word/2010/wordprocessingGroup" xmlns:wpi="http://schemas.microsoft.com/office/word/2010/wordprocessingInk" xmlns:wne="http://schemas.microsoft.com/office/word/2006/wordml" xmlns:wps="http://schemas.microsoft.com/office/word/2010/wordprocessingShape" mc:Ignorable="w14 w15 w16se wp14">
-  <w:p>
-    <w:pPr>
-      <w:pStyle w:val="Header"/>
-    </w:pPr>
-  </w:p>
-</w:hdr>
-</file>
-
-<file path=word/header3.xml><?xml version="1.0" encoding="utf-8"?>
-<w:hdr xmlns:wpc="http://schemas.microsoft.com/office/word/2010/wordprocessingCanvas" xmlns:cx="http://schemas.microsoft.com/office/drawing/2014/chartex" xmlns:cx1="http://schemas.microsoft.com/office/drawing/2015/9/8/chartex" xmlns:mc="http://schemas.openxmlformats.org/markup-compatibility/2006" xmlns:o="urn:schemas-microsoft-com:office:office" xmlns:r="http://schemas.openxmlformats.org/officeDocument/2006/relationships" xmlns:m="http://schemas.openxmlformats.org/officeDocument/2006/math" xmlns:v="urn:schemas-microsoft-com:vml" xmlns:wp14="http://schemas.microsoft.com/office/word/2010/wordprocessingDrawing" xmlns:wp="http://schemas.openxmlformats.org/drawingml/2006/wordprocessingDrawing" xmlns:w10="urn:schemas-microsoft-com:office:word" xmlns:w="http://schemas.openxmlformats.org/wordprocessingml/2006/main" xmlns:w14="http://schemas.microsoft.com/office/word/2010/wordml" xmlns:w15="http://schemas.microsoft.com/office/word/2012/wordml" xmlns:w16se="http://schemas.microsoft.com/office/word/2015/wordml/symex" xmlns:wpg="http://schemas.microsoft.com/office/word/2010/wordprocessingGroup" xmlns:wpi="http://schemas.microsoft.com/office/word/2010/wordprocessingInk" xmlns:wne="http://schemas.microsoft.com/office/word/2006/wordml" xmlns:wps="http://schemas.microsoft.com/office/word/2010/wordprocessingShape" mc:Ignorable="w14 w15 w16se wp14">
-  <w:p>
-    <w:pPr>
-      <w:pStyle w:val="Header"/>
-    </w:pPr>
-  </w:p>
-</w:hdr>
 </file>
 
 <file path=word/numbering.xml><?xml version="1.0" encoding="utf-8"?>
@@ -15573,6 +17739,96 @@
     </w:lvl>
   </w:abstractNum>
   <w:abstractNum w:abstractNumId="10" w15:restartNumberingAfterBreak="0">
+    <w:nsid w:val="58102FAE"/>
+    <w:multiLevelType w:val="hybridMultilevel"/>
+    <w:tmpl w:val="57106E28"/>
+    <w:lvl w:ilvl="0" w:tplc="5D422338">
+      <w:start w:val="1"/>
+      <w:numFmt w:val="decimal"/>
+      <w:lvlText w:val="%1."/>
+      <w:lvlJc w:val="left"/>
+      <w:pPr>
+        <w:ind w:left="1080" w:hanging="360"/>
+      </w:pPr>
+      <w:rPr>
+        <w:rFonts w:hint="default"/>
+        <w:b/>
+      </w:rPr>
+    </w:lvl>
+    <w:lvl w:ilvl="1" w:tplc="04090019" w:tentative="1">
+      <w:start w:val="1"/>
+      <w:numFmt w:val="lowerLetter"/>
+      <w:lvlText w:val="%2."/>
+      <w:lvlJc w:val="left"/>
+      <w:pPr>
+        <w:ind w:left="1800" w:hanging="360"/>
+      </w:pPr>
+    </w:lvl>
+    <w:lvl w:ilvl="2" w:tplc="0409001B" w:tentative="1">
+      <w:start w:val="1"/>
+      <w:numFmt w:val="lowerRoman"/>
+      <w:lvlText w:val="%3."/>
+      <w:lvlJc w:val="right"/>
+      <w:pPr>
+        <w:ind w:left="2520" w:hanging="180"/>
+      </w:pPr>
+    </w:lvl>
+    <w:lvl w:ilvl="3" w:tplc="0409000F" w:tentative="1">
+      <w:start w:val="1"/>
+      <w:numFmt w:val="decimal"/>
+      <w:lvlText w:val="%4."/>
+      <w:lvlJc w:val="left"/>
+      <w:pPr>
+        <w:ind w:left="3240" w:hanging="360"/>
+      </w:pPr>
+    </w:lvl>
+    <w:lvl w:ilvl="4" w:tplc="04090019" w:tentative="1">
+      <w:start w:val="1"/>
+      <w:numFmt w:val="lowerLetter"/>
+      <w:lvlText w:val="%5."/>
+      <w:lvlJc w:val="left"/>
+      <w:pPr>
+        <w:ind w:left="3960" w:hanging="360"/>
+      </w:pPr>
+    </w:lvl>
+    <w:lvl w:ilvl="5" w:tplc="0409001B" w:tentative="1">
+      <w:start w:val="1"/>
+      <w:numFmt w:val="lowerRoman"/>
+      <w:lvlText w:val="%6."/>
+      <w:lvlJc w:val="right"/>
+      <w:pPr>
+        <w:ind w:left="4680" w:hanging="180"/>
+      </w:pPr>
+    </w:lvl>
+    <w:lvl w:ilvl="6" w:tplc="0409000F" w:tentative="1">
+      <w:start w:val="1"/>
+      <w:numFmt w:val="decimal"/>
+      <w:lvlText w:val="%7."/>
+      <w:lvlJc w:val="left"/>
+      <w:pPr>
+        <w:ind w:left="5400" w:hanging="360"/>
+      </w:pPr>
+    </w:lvl>
+    <w:lvl w:ilvl="7" w:tplc="04090019" w:tentative="1">
+      <w:start w:val="1"/>
+      <w:numFmt w:val="lowerLetter"/>
+      <w:lvlText w:val="%8."/>
+      <w:lvlJc w:val="left"/>
+      <w:pPr>
+        <w:ind w:left="6120" w:hanging="360"/>
+      </w:pPr>
+    </w:lvl>
+    <w:lvl w:ilvl="8" w:tplc="0409001B" w:tentative="1">
+      <w:start w:val="1"/>
+      <w:numFmt w:val="lowerRoman"/>
+      <w:lvlText w:val="%9."/>
+      <w:lvlJc w:val="right"/>
+      <w:pPr>
+        <w:ind w:left="6840" w:hanging="180"/>
+      </w:pPr>
+    </w:lvl>
+  </w:abstractNum>
+  <w:abstractNum w:abstractNumId="11" w15:restartNumberingAfterBreak="0">
     <w:nsid w:val="5BDB1842"/>
     <w:multiLevelType w:val="hybridMultilevel"/>
     <w:tmpl w:val="849CD9D8"/>
@@ -15685,7 +17941,7 @@
       </w:rPr>
     </w:lvl>
   </w:abstractNum>
-  <w:abstractNum w:abstractNumId="11" w15:restartNumberingAfterBreak="0">
+  <w:abstractNum w:abstractNumId="12" w15:restartNumberingAfterBreak="0">
     <w:nsid w:val="5F0C0D61"/>
     <w:multiLevelType w:val="hybridMultilevel"/>
     <w:tmpl w:val="0AE411FA"/>
@@ -15774,7 +18030,7 @@
       </w:pPr>
     </w:lvl>
   </w:abstractNum>
-  <w:abstractNum w:abstractNumId="12" w15:restartNumberingAfterBreak="0">
+  <w:abstractNum w:abstractNumId="13" w15:restartNumberingAfterBreak="0">
     <w:nsid w:val="7ED91AF1"/>
     <w:multiLevelType w:val="hybridMultilevel"/>
     <w:tmpl w:val="A142FD58"/>
@@ -15873,7 +18129,7 @@
     <w:abstractNumId w:val="0"/>
   </w:num>
   <w:num w:numId="4">
-    <w:abstractNumId w:val="10"/>
+    <w:abstractNumId w:val="11"/>
   </w:num>
   <w:num w:numId="5">
     <w:abstractNumId w:val="9"/>
@@ -15891,16 +18147,19 @@
     <w:abstractNumId w:val="6"/>
   </w:num>
   <w:num w:numId="10">
-    <w:abstractNumId w:val="12"/>
+    <w:abstractNumId w:val="13"/>
   </w:num>
   <w:num w:numId="11">
-    <w:abstractNumId w:val="11"/>
+    <w:abstractNumId w:val="12"/>
   </w:num>
   <w:num w:numId="12">
     <w:abstractNumId w:val="8"/>
   </w:num>
   <w:num w:numId="13">
     <w:abstractNumId w:val="3"/>
+  </w:num>
+  <w:num w:numId="14">
+    <w:abstractNumId w:val="10"/>
   </w:num>
 </w:numbering>
 </file>
@@ -16473,6 +18732,21 @@
     <w:uiPriority w:val="99"/>
     <w:rsid w:val="00422853"/>
   </w:style>
+  <w:style w:type="paragraph" w:customStyle="1" w:styleId="MainSectionText">
+    <w:name w:val="Main Section Text"/>
+    <w:basedOn w:val="Normal"/>
+    <w:rsid w:val="007336CE"/>
+    <w:pPr>
+      <w:spacing w:after="0" w:line="240" w:lineRule="auto"/>
+      <w:jc w:val="center"/>
+    </w:pPr>
+    <w:rPr>
+      <w:rFonts w:ascii="Times New Roman" w:eastAsia="Times New Roman" w:hAnsi="Times New Roman" w:cs="Times New Roman"/>
+      <w:b/>
+      <w:sz w:val="20"/>
+      <w:szCs w:val="20"/>
+    </w:rPr>
+  </w:style>
 </w:styles>
 </file>
 
@@ -16742,7 +19016,7 @@
 </file>
 
 <file path=customXml/itemProps1.xml><?xml version="1.0" encoding="utf-8"?>
-<ds:datastoreItem xmlns:ds="http://schemas.openxmlformats.org/officeDocument/2006/customXml" ds:itemID="{9A94EB7B-E1BF-48F4-A613-F5C63A1479F5}">
+<ds:datastoreItem xmlns:ds="http://schemas.openxmlformats.org/officeDocument/2006/customXml" ds:itemID="{0279296A-3642-4C12-B401-F67C8888857E}">
   <ds:schemaRefs>
     <ds:schemaRef ds:uri="http://schemas.openxmlformats.org/officeDocument/2006/bibliography"/>
   </ds:schemaRefs>

</xml_diff>